<commit_message>
Work through an ANOVA the long way in R for LSR Ch. 14
</commit_message>
<xml_diff>
--- a/Stats/LSR/LSR_Chapter14_ANOVA.docx
+++ b/Stats/LSR/LSR_Chapter14_ANOVA.docx
@@ -290,15 +290,36 @@
         <w:pStyle w:val="ListBullet"/>
       </w:pPr>
       <w:r>
-        <w:t xml:space="preserve">Suppose you’ve become involved in a clinical trial in testing a new antidepressant drug Joyzepam. </w:t>
-      </w:r>
-    </w:p>
-    <w:p>
-      <w:pPr>
-        <w:pStyle w:val="ListBullet"/>
-      </w:pPr>
-      <w:r>
-        <w:t xml:space="preserve">In order to construct a fair test of drug’s effectiveness, the study involves 3 separate drugs to be administered = yours, a placebo, an existing antidepressant/anti-anxiety drug Anxifree. </w:t>
+        <w:t xml:space="preserve">Suppose you’ve become involved in a clinical trial in testing a new antidepressant drug </w:t>
+      </w:r>
+      <w:proofErr w:type="spellStart"/>
+      <w:r>
+        <w:t>Joyzepam</w:t>
+      </w:r>
+      <w:proofErr w:type="spellEnd"/>
+      <w:r>
+        <w:t xml:space="preserve">. </w:t>
+      </w:r>
+    </w:p>
+    <w:p>
+      <w:pPr>
+        <w:pStyle w:val="ListBullet"/>
+      </w:pPr>
+      <w:proofErr w:type="gramStart"/>
+      <w:r>
+        <w:t>In order to</w:t>
+      </w:r>
+      <w:proofErr w:type="gramEnd"/>
+      <w:r>
+        <w:t xml:space="preserve"> construct a fair test of drug’s effectiveness, the study involves 3 separate drugs to be administered = yours, a placebo, an existing antidepressant/anti-anxiety drug </w:t>
+      </w:r>
+      <w:proofErr w:type="spellStart"/>
+      <w:r>
+        <w:t>Anxifree</w:t>
+      </w:r>
+      <w:proofErr w:type="spellEnd"/>
+      <w:r>
+        <w:t xml:space="preserve">. </w:t>
       </w:r>
     </w:p>
     <w:p>
@@ -330,7 +351,13 @@
         <w:pStyle w:val="ListBullet"/>
       </w:pPr>
       <w:r>
-        <w:t>A psychologist assesses mood of each person after a 3 month run w/ each drug + overall improvement in each person’s mood is assessed on a scale ranging from -5 to 5</w:t>
+        <w:t>A psychologist assesse</w:t>
+      </w:r>
+      <w:r>
+        <w:t>s mood of each person after a 3-</w:t>
+      </w:r>
+      <w:r>
+        <w:t>month run w/ each drug + overall improvement in each person’s mood is assessed on a scale ranging from -5 to 5</w:t>
       </w:r>
     </w:p>
     <w:p>
@@ -390,12 +417,16 @@
       <w:r>
         <w:t xml:space="preserve">Interested in the effect of drug on </w:t>
       </w:r>
+      <w:proofErr w:type="spellStart"/>
+      <w:proofErr w:type="gramStart"/>
       <w:r>
         <w:rPr>
           <w:b/>
         </w:rPr>
         <w:t>mood.gain</w:t>
       </w:r>
+      <w:proofErr w:type="spellEnd"/>
+      <w:proofErr w:type="gramEnd"/>
     </w:p>
     <w:p>
       <w:pPr>
@@ -488,7 +519,17 @@
       </w:pPr>
       <w:r>
         <w:lastRenderedPageBreak/>
-        <w:t xml:space="preserve">Calculate means + SDs for mood.gain variable broken down by drug </w:t>
+        <w:t xml:space="preserve">Calculate means + SDs for </w:t>
+      </w:r>
+      <w:proofErr w:type="spellStart"/>
+      <w:proofErr w:type="gramStart"/>
+      <w:r>
+        <w:t>mood.gain</w:t>
+      </w:r>
+      <w:proofErr w:type="spellEnd"/>
+      <w:proofErr w:type="gramEnd"/>
+      <w:r>
+        <w:t xml:space="preserve"> variable broken down by drug </w:t>
       </w:r>
     </w:p>
     <w:p>
@@ -700,19 +741,37 @@
       <w:r>
         <w:t xml:space="preserve">larger improvement in mood for </w:t>
       </w:r>
-      <w:r>
-        <w:t xml:space="preserve">Joyzepam </w:t>
-      </w:r>
-      <w:r>
-        <w:t xml:space="preserve">participants than for either Anxifree or the placebo. </w:t>
-      </w:r>
-    </w:p>
-    <w:p>
-      <w:pPr>
-        <w:pStyle w:val="ListBullet"/>
-      </w:pPr>
-      <w:r>
-        <w:t xml:space="preserve">Anxifree shows a larger mood gain than the control group, but the difference isn’t as large. </w:t>
+      <w:proofErr w:type="spellStart"/>
+      <w:r>
+        <w:t>Joyzepam</w:t>
+      </w:r>
+      <w:proofErr w:type="spellEnd"/>
+      <w:r>
+        <w:t xml:space="preserve"> </w:t>
+      </w:r>
+      <w:r>
+        <w:t xml:space="preserve">participants than for either </w:t>
+      </w:r>
+      <w:proofErr w:type="spellStart"/>
+      <w:r>
+        <w:t>Anxifree</w:t>
+      </w:r>
+      <w:proofErr w:type="spellEnd"/>
+      <w:r>
+        <w:t xml:space="preserve"> or the placebo. </w:t>
+      </w:r>
+    </w:p>
+    <w:p>
+      <w:pPr>
+        <w:pStyle w:val="ListBullet"/>
+      </w:pPr>
+      <w:proofErr w:type="spellStart"/>
+      <w:r>
+        <w:t>Anxifree</w:t>
+      </w:r>
+      <w:proofErr w:type="spellEnd"/>
+      <w:r>
+        <w:t xml:space="preserve"> shows a larger mood gain than the control group, but the difference isn’t as large. </w:t>
       </w:r>
     </w:p>
     <w:p>
@@ -784,16 +843,37 @@
         <w:t>average mood change</w:t>
       </w:r>
       <w:r>
-        <w:t xml:space="preserve"> for 3 different drugs = an analysis similar to the t-test but involving &gt; 2 groups. </w:t>
-      </w:r>
-    </w:p>
-    <w:p>
-      <w:pPr>
-        <w:pStyle w:val="ListBullet"/>
-      </w:pPr>
-      <w:r>
-        <w:t>Let µP = population mean for the mood change induced by the placebo + let µA + µJ = corresponding means for our 2 drugs, Anxifree + Joyzepam</w:t>
-      </w:r>
+        <w:t xml:space="preserve"> for 3 different drugs = an analysis </w:t>
+      </w:r>
+      <w:proofErr w:type="gramStart"/>
+      <w:r>
+        <w:t>similar to</w:t>
+      </w:r>
+      <w:proofErr w:type="gramEnd"/>
+      <w:r>
+        <w:t xml:space="preserve"> the t-test but involving &gt; 2 groups. </w:t>
+      </w:r>
+    </w:p>
+    <w:p>
+      <w:pPr>
+        <w:pStyle w:val="ListBullet"/>
+      </w:pPr>
+      <w:r>
+        <w:t xml:space="preserve">Let µP = population mean for the mood change induced by the placebo + let µA + µJ = corresponding means for our 2 drugs, </w:t>
+      </w:r>
+      <w:proofErr w:type="spellStart"/>
+      <w:r>
+        <w:t>Anxifree</w:t>
+      </w:r>
+      <w:proofErr w:type="spellEnd"/>
+      <w:r>
+        <w:t xml:space="preserve"> + </w:t>
+      </w:r>
+      <w:proofErr w:type="spellStart"/>
+      <w:r>
+        <w:t>Joyzepam</w:t>
+      </w:r>
+      <w:proofErr w:type="spellEnd"/>
     </w:p>
     <w:p>
       <w:pPr>
@@ -866,7 +946,15 @@
         </w:rPr>
       </w:pPr>
       <w:r>
-        <w:t xml:space="preserve">For now just write the alternative as </w:t>
+        <w:t xml:space="preserve">For </w:t>
+      </w:r>
+      <w:proofErr w:type="gramStart"/>
+      <w:r>
+        <w:t>now</w:t>
+      </w:r>
+      <w:proofErr w:type="gramEnd"/>
+      <w:r>
+        <w:t xml:space="preserve"> just write the alternative as </w:t>
       </w:r>
       <w:r>
         <w:rPr>
@@ -929,7 +1017,15 @@
         <w:t xml:space="preserve">N </w:t>
       </w:r>
       <w:r>
-        <w:t>= total sample size = 18 w/ N(k) = # of people in k-th group =</w:t>
+        <w:t>= total sample size = 18 w/ N(k) = # of people in k-</w:t>
+      </w:r>
+      <w:proofErr w:type="spellStart"/>
+      <w:r>
+        <w:t>th</w:t>
+      </w:r>
+      <w:proofErr w:type="spellEnd"/>
+      <w:r>
+        <w:t xml:space="preserve"> group =</w:t>
       </w:r>
       <w:r>
         <w:t xml:space="preserve"> 6 for all </w:t>
@@ -954,7 +1050,7 @@
         <w:ind w:left="720"/>
       </w:pPr>
       <w:r>
-        <w:t xml:space="preserve">When all groups have the same # of observations, the experimental design is said to be </w:t>
+        <w:t xml:space="preserve">When all groups have same # of observations, the experimental design is said to be </w:t>
       </w:r>
       <w:r>
         <w:rPr>
@@ -999,14 +1095,21 @@
         <w:t xml:space="preserve"> </w:t>
       </w:r>
       <w:r>
-        <w:t>Specifically, use Y</w:t>
+        <w:t xml:space="preserve">Specifically, use </w:t>
+      </w:r>
+      <w:proofErr w:type="gramStart"/>
+      <w:r>
+        <w:t>Y</w:t>
       </w:r>
       <w:r>
         <w:t>(</w:t>
       </w:r>
+      <w:proofErr w:type="spellStart"/>
+      <w:proofErr w:type="gramEnd"/>
       <w:r>
         <w:t>i</w:t>
       </w:r>
+      <w:proofErr w:type="spellEnd"/>
       <w:r>
         <w:t xml:space="preserve">, </w:t>
       </w:r>
@@ -1023,7 +1126,23 @@
         <w:t xml:space="preserve">= </w:t>
       </w:r>
       <w:r>
-        <w:t xml:space="preserve">mood change experienced by the i-th member of the k-th group. </w:t>
+        <w:t xml:space="preserve">mood change experienced by the </w:t>
+      </w:r>
+      <w:proofErr w:type="spellStart"/>
+      <w:r>
+        <w:t>i-th</w:t>
+      </w:r>
+      <w:proofErr w:type="spellEnd"/>
+      <w:r>
+        <w:t xml:space="preserve"> member of the k-</w:t>
+      </w:r>
+      <w:proofErr w:type="spellStart"/>
+      <w:r>
+        <w:t>th</w:t>
+      </w:r>
+      <w:proofErr w:type="spellEnd"/>
+      <w:r>
+        <w:t xml:space="preserve"> group. </w:t>
       </w:r>
     </w:p>
     <w:p>
@@ -1149,10 +1268,10 @@
         <w:t xml:space="preserve"> but </w:t>
       </w:r>
       <w:r>
-        <w:t xml:space="preserve">only difference is this time </w:t>
-      </w:r>
-      <w:r>
-        <w:t xml:space="preserve">= 2 </w:t>
+        <w:t>only difference i</w:t>
+      </w:r>
+      <w:r>
+        <w:t xml:space="preserve">s this time w/ 2 </w:t>
       </w:r>
       <w:r>
         <w:t xml:space="preserve">summations </w:t>
@@ -1179,7 +1298,15 @@
         <w:t>within</w:t>
       </w:r>
       <w:r>
-        <w:t xml:space="preserve"> groups (i.e., values for i). </w:t>
+        <w:t xml:space="preserve"> groups (i.e., values for </w:t>
+      </w:r>
+      <w:proofErr w:type="spellStart"/>
+      <w:r>
+        <w:t>i</w:t>
+      </w:r>
+      <w:proofErr w:type="spellEnd"/>
+      <w:r>
+        <w:t xml:space="preserve">). </w:t>
       </w:r>
     </w:p>
     <w:p>
@@ -1281,6 +1408,11 @@
     <w:p>
       <w:pPr>
         <w:pStyle w:val="ListBullet"/>
+        <w:tabs>
+          <w:tab w:val="clear" w:pos="360"/>
+          <w:tab w:val="num" w:pos="720"/>
+        </w:tabs>
+        <w:ind w:left="720"/>
       </w:pPr>
       <w:r>
         <w:t xml:space="preserve">See </w:t>
@@ -1304,12 +1436,25 @@
         <w:t>)</w:t>
       </w:r>
       <w:r>
-        <w:t xml:space="preserve"> as grumpiness of p-th person in the sample. </w:t>
-      </w:r>
-    </w:p>
-    <w:p>
-      <w:pPr>
-        <w:pStyle w:val="ListBullet"/>
+        <w:t xml:space="preserve"> as grumpiness of p-</w:t>
+      </w:r>
+      <w:proofErr w:type="spellStart"/>
+      <w:r>
+        <w:t>th</w:t>
+      </w:r>
+      <w:proofErr w:type="spellEnd"/>
+      <w:r>
+        <w:t xml:space="preserve"> person in the sample. </w:t>
+      </w:r>
+    </w:p>
+    <w:p>
+      <w:pPr>
+        <w:pStyle w:val="ListBullet"/>
+        <w:tabs>
+          <w:tab w:val="clear" w:pos="360"/>
+          <w:tab w:val="num" w:pos="720"/>
+        </w:tabs>
+        <w:ind w:left="720"/>
       </w:pPr>
       <w:r>
         <w:t xml:space="preserve">Dan </w:t>
@@ -1357,6 +1502,11 @@
     <w:p>
       <w:pPr>
         <w:pStyle w:val="ListBullet"/>
+        <w:tabs>
+          <w:tab w:val="clear" w:pos="360"/>
+          <w:tab w:val="num" w:pos="720"/>
+        </w:tabs>
+        <w:ind w:left="720"/>
       </w:pPr>
       <w:r>
         <w:t xml:space="preserve">Alternative </w:t>
@@ -1404,7 +1554,15 @@
         <w:t xml:space="preserve">the </w:t>
       </w:r>
       <w:r>
-        <w:t xml:space="preserve">group (i </w:t>
+        <w:t>group (</w:t>
+      </w:r>
+      <w:proofErr w:type="spellStart"/>
+      <w:r>
+        <w:t>i</w:t>
+      </w:r>
+      <w:proofErr w:type="spellEnd"/>
+      <w:r>
+        <w:t xml:space="preserve"> </w:t>
       </w:r>
       <w:r>
         <w:t>= 1)</w:t>
@@ -1413,12 +1571,27 @@
     <w:p>
       <w:pPr>
         <w:pStyle w:val="ListBullet"/>
+        <w:tabs>
+          <w:tab w:val="clear" w:pos="360"/>
+          <w:tab w:val="num" w:pos="720"/>
+        </w:tabs>
+        <w:ind w:left="720"/>
       </w:pPr>
       <w:r>
         <w:t xml:space="preserve">So it’s equally valid to refer to Dan’s by saying </w:t>
       </w:r>
-      <w:r>
-        <w:t>Y(i, k)</w:t>
+      <w:proofErr w:type="gramStart"/>
+      <w:r>
+        <w:t>Y(</w:t>
+      </w:r>
+      <w:proofErr w:type="spellStart"/>
+      <w:proofErr w:type="gramEnd"/>
+      <w:r>
+        <w:t>i</w:t>
+      </w:r>
+      <w:proofErr w:type="spellEnd"/>
+      <w:r>
+        <w:t>, k)</w:t>
       </w:r>
       <w:r>
         <w:t xml:space="preserve"> </w:t>
@@ -1433,6 +1606,11 @@
     <w:p>
       <w:pPr>
         <w:pStyle w:val="ListBullet"/>
+        <w:tabs>
+          <w:tab w:val="clear" w:pos="360"/>
+          <w:tab w:val="num" w:pos="720"/>
+        </w:tabs>
+        <w:ind w:left="720"/>
       </w:pPr>
       <w:r>
         <w:t xml:space="preserve">Each </w:t>
@@ -1443,9 +1621,11 @@
       <w:r>
         <w:t>(</w:t>
       </w:r>
+      <w:proofErr w:type="spellStart"/>
       <w:r>
         <w:t>i</w:t>
       </w:r>
+      <w:proofErr w:type="spellEnd"/>
       <w:r>
         <w:t xml:space="preserve">, </w:t>
       </w:r>
@@ -1538,13 +1718,28 @@
         <w:t xml:space="preserve"> is clearly the simpler of the</w:t>
       </w:r>
       <w:r>
-        <w:t xml:space="preserve"> 2 , however </w:t>
-      </w:r>
-      <w:r>
-        <w:t>when doing ANOVA it’s important to keep track of which parti</w:t>
-      </w:r>
-      <w:r>
-        <w:t xml:space="preserve">cipants belong in which groups </w:t>
+        <w:t xml:space="preserve"> 2</w:t>
+      </w:r>
+      <w:r>
+        <w:t xml:space="preserve">, however </w:t>
+      </w:r>
+      <w:r>
+        <w:t xml:space="preserve">when doing ANOVA it’s important to </w:t>
+      </w:r>
+      <w:r>
+        <w:rPr>
+          <w:i/>
+        </w:rPr>
+        <w:t>keep track of which parti</w:t>
+      </w:r>
+      <w:r>
+        <w:rPr>
+          <w:i/>
+        </w:rPr>
+        <w:t>cipants belong in which groups</w:t>
+      </w:r>
+      <w:r>
+        <w:t xml:space="preserve"> </w:t>
       </w:r>
       <w:r>
         <w:sym w:font="Wingdings" w:char="F0E0"/>
@@ -1555,8 +1750,18 @@
       <w:r>
         <w:t xml:space="preserve">need to use the </w:t>
       </w:r>
-      <w:r>
-        <w:t>Y(i, k)</w:t>
+      <w:proofErr w:type="gramStart"/>
+      <w:r>
+        <w:t>Y(</w:t>
+      </w:r>
+      <w:proofErr w:type="spellStart"/>
+      <w:proofErr w:type="gramEnd"/>
+      <w:r>
+        <w:t>i</w:t>
+      </w:r>
+      <w:proofErr w:type="spellEnd"/>
+      <w:r>
+        <w:t>, k)</w:t>
       </w:r>
       <w:r>
         <w:t xml:space="preserve"> notation to do this. </w:t>
@@ -1695,7 +1900,13 @@
         <w:t xml:space="preserve">talking </w:t>
       </w:r>
       <w:r>
-        <w:t xml:space="preserve">about analysing variances in the context of </w:t>
+        <w:t xml:space="preserve">about </w:t>
+      </w:r>
+      <w:r>
+        <w:t>analyzing</w:t>
+      </w:r>
+      <w:r>
+        <w:t xml:space="preserve"> variances in the context of </w:t>
       </w:r>
       <w:r>
         <w:rPr>
@@ -1723,9 +1934,16 @@
       </w:r>
       <w:r>
         <w:rPr>
+          <w:b/>
           <w:highlight w:val="yellow"/>
         </w:rPr>
-        <w:t>total sums of squares rather than the actual variance</w:t>
+        <w:t>total sums of squares</w:t>
+      </w:r>
+      <w:r>
+        <w:rPr>
+          <w:highlight w:val="yellow"/>
+        </w:rPr>
+        <w:t xml:space="preserve"> rather than the actual variance</w:t>
       </w:r>
       <w:r>
         <w:t xml:space="preserve">. </w:t>
@@ -1803,7 +2021,15 @@
         <w:t xml:space="preserve"> </w:t>
       </w:r>
       <w:r>
-        <w:t>= a group mean (average mood change for the k-th drug)</w:t>
+        <w:t>= a group mean (average mood change for the k-</w:t>
+      </w:r>
+      <w:proofErr w:type="spellStart"/>
+      <w:r>
+        <w:t>th</w:t>
+      </w:r>
+      <w:proofErr w:type="spellEnd"/>
+      <w:r>
+        <w:t xml:space="preserve"> drug)</w:t>
       </w:r>
     </w:p>
     <w:p>
@@ -1896,8 +2122,13 @@
         </w:tabs>
         <w:ind w:left="1080"/>
       </w:pPr>
-      <w:r>
-        <w:t>As a consequence, you’d expect SS</w:t>
+      <w:proofErr w:type="gramStart"/>
+      <w:r>
+        <w:t>As a consequence</w:t>
+      </w:r>
+      <w:proofErr w:type="gramEnd"/>
+      <w:r>
+        <w:t>, you’d expect SS</w:t>
       </w:r>
       <w:r>
         <w:t>(</w:t>
@@ -2158,7 +2389,15 @@
         <w:t>SS(tot)</w:t>
       </w:r>
       <w:r>
-        <w:t xml:space="preserve"> is actually the sum of the differences between the groups </w:t>
+        <w:t xml:space="preserve"> is </w:t>
+      </w:r>
+      <w:proofErr w:type="gramStart"/>
+      <w:r>
+        <w:t>actually the</w:t>
+      </w:r>
+      <w:proofErr w:type="gramEnd"/>
+      <w:r>
+        <w:t xml:space="preserve"> sum of the differences between the groups </w:t>
       </w:r>
       <w:r>
         <w:t>SS(b)</w:t>
@@ -2275,7 +2514,15 @@
         <w:pStyle w:val="ListBullet"/>
       </w:pPr>
       <w:r>
-        <w:t>If the null is true, you’d expect all sample means to be pretty similar to each other</w:t>
+        <w:t xml:space="preserve">If the null is true, you’d expect all sample means to be pretty </w:t>
+      </w:r>
+      <w:proofErr w:type="gramStart"/>
+      <w:r>
+        <w:t>similar to</w:t>
+      </w:r>
+      <w:proofErr w:type="gramEnd"/>
+      <w:r>
+        <w:t xml:space="preserve"> each other</w:t>
       </w:r>
       <w:r>
         <w:t xml:space="preserve"> </w:t>
@@ -2477,9 +2724,11 @@
       <w:r>
         <w:t xml:space="preserve">calculate is </w:t>
       </w:r>
+      <w:proofErr w:type="spellStart"/>
       <w:r>
         <w:t>dF</w:t>
       </w:r>
+      <w:proofErr w:type="spellEnd"/>
       <w:r>
         <w:t xml:space="preserve"> associated </w:t>
       </w:r>
@@ -2523,9 +2772,11 @@
       <w:r>
         <w:t xml:space="preserve">usual, </w:t>
       </w:r>
+      <w:proofErr w:type="spellStart"/>
       <w:r>
         <w:t>dF</w:t>
       </w:r>
+      <w:proofErr w:type="spellEnd"/>
       <w:r>
         <w:t xml:space="preserve"> </w:t>
       </w:r>
@@ -2539,8 +2790,13 @@
         <w:t xml:space="preserve">DP’s </w:t>
       </w:r>
       <w:r>
-        <w:t>that contribute to a particular calculation</w:t>
-      </w:r>
+        <w:t xml:space="preserve">that contribute to a </w:t>
+      </w:r>
+      <w:proofErr w:type="gramStart"/>
+      <w:r>
+        <w:t>particular calculation</w:t>
+      </w:r>
+      <w:proofErr w:type="gramEnd"/>
       <w:r>
         <w:t xml:space="preserve"> minus </w:t>
       </w:r>
@@ -2688,9 +2944,11 @@
       <w:r>
         <w:t xml:space="preserve">by dividing by the </w:t>
       </w:r>
+      <w:proofErr w:type="spellStart"/>
       <w:r>
         <w:t>dF</w:t>
       </w:r>
+      <w:proofErr w:type="spellEnd"/>
       <w:r>
         <w:t xml:space="preserve">: </w:t>
       </w:r>
@@ -2950,7 +3208,15 @@
         <w:pStyle w:val="ListBullet"/>
       </w:pPr>
       <w:r>
-        <w:t xml:space="preserve">But how large does F have to be in order to actually reject H0? </w:t>
+        <w:t xml:space="preserve">But how large does F </w:t>
+      </w:r>
+      <w:proofErr w:type="gramStart"/>
+      <w:r>
+        <w:t>have to</w:t>
+      </w:r>
+      <w:proofErr w:type="gramEnd"/>
+      <w:r>
+        <w:t xml:space="preserve"> be in order to actually reject H0? </w:t>
       </w:r>
     </w:p>
     <w:p>
@@ -2967,7 +3233,15 @@
         <w:t>+</w:t>
       </w:r>
       <w:r>
-        <w:t xml:space="preserve"> what mean squares actually are. </w:t>
+        <w:t xml:space="preserve"> what mean squares </w:t>
+      </w:r>
+      <w:proofErr w:type="gramStart"/>
+      <w:r>
+        <w:t>actually are</w:t>
+      </w:r>
+      <w:proofErr w:type="gramEnd"/>
+      <w:r>
+        <w:t xml:space="preserve">. </w:t>
       </w:r>
     </w:p>
     <w:p>
@@ -3014,11 +3288,21 @@
       <w:r>
         <w:t xml:space="preserve">2 </w:t>
       </w:r>
+      <w:proofErr w:type="spellStart"/>
       <w:r>
         <w:t>dF</w:t>
       </w:r>
-      <w:r>
-        <w:t xml:space="preserve"> involved (between + w/in groupds)</w:t>
+      <w:proofErr w:type="spellEnd"/>
+      <w:r>
+        <w:t xml:space="preserve"> involved (between + w/in </w:t>
+      </w:r>
+      <w:proofErr w:type="spellStart"/>
+      <w:r>
+        <w:t>groupds</w:t>
+      </w:r>
+      <w:proofErr w:type="spellEnd"/>
+      <w:r>
+        <w:t>)</w:t>
       </w:r>
     </w:p>
     <w:p>
@@ -3160,8 +3444,18 @@
       <w:r>
         <w:t xml:space="preserve"> about the outcome variable </w:t>
       </w:r>
-      <w:r>
-        <w:t>Y(i, k)</w:t>
+      <w:proofErr w:type="gramStart"/>
+      <w:r>
+        <w:t>Y(</w:t>
+      </w:r>
+      <w:proofErr w:type="spellStart"/>
+      <w:proofErr w:type="gramEnd"/>
+      <w:r>
+        <w:t>i</w:t>
+      </w:r>
+      <w:proofErr w:type="spellEnd"/>
+      <w:r>
+        <w:t>, k)</w:t>
       </w:r>
       <w:r>
         <w:t xml:space="preserve"> is to </w:t>
@@ -3187,6 +3481,7 @@
       <w:r>
         <w:t xml:space="preserve">s deviation is usually denoted </w:t>
       </w:r>
+      <w:proofErr w:type="gramStart"/>
       <w:r>
         <w:rPr>
           <w:rFonts w:cstheme="minorHAnsi"/>
@@ -3199,9 +3494,12 @@
         </w:rPr>
         <w:t>(</w:t>
       </w:r>
+      <w:proofErr w:type="spellStart"/>
+      <w:proofErr w:type="gramEnd"/>
       <w:r>
         <w:t>i</w:t>
       </w:r>
+      <w:proofErr w:type="spellEnd"/>
       <w:r>
         <w:t xml:space="preserve">, </w:t>
       </w:r>
@@ -3379,6 +3677,7 @@
         </w:rPr>
         <w:t xml:space="preserve"> </w:t>
       </w:r>
+      <w:proofErr w:type="gramStart"/>
       <w:r>
         <w:rPr>
           <w:rFonts w:cstheme="minorHAnsi"/>
@@ -3391,9 +3690,12 @@
         </w:rPr>
         <w:t>(</w:t>
       </w:r>
+      <w:proofErr w:type="spellStart"/>
+      <w:proofErr w:type="gramEnd"/>
       <w:r>
         <w:t>i</w:t>
       </w:r>
+      <w:proofErr w:type="spellEnd"/>
       <w:r>
         <w:t xml:space="preserve">, </w:t>
       </w:r>
@@ -3515,7 +3817,15 @@
         <w:t xml:space="preserve">= </w:t>
       </w:r>
       <w:r>
-        <w:t>population mean for the k-th group, then the statistical model corresponding to H1 is:</w:t>
+        <w:t>population mean for the k-</w:t>
+      </w:r>
+      <w:proofErr w:type="spellStart"/>
+      <w:r>
+        <w:t>th</w:t>
+      </w:r>
+      <w:proofErr w:type="spellEnd"/>
+      <w:r>
+        <w:t xml:space="preserve"> group, then the statistical model corresponding to H1 is:</w:t>
       </w:r>
     </w:p>
     <w:p>
@@ -3659,8 +3969,13 @@
       <w:r>
         <w:t xml:space="preserve"> σ^</w:t>
       </w:r>
-      <w:r>
-        <w:t xml:space="preserve">2 . </w:t>
+      <w:proofErr w:type="gramStart"/>
+      <w:r>
+        <w:t>2 .</w:t>
+      </w:r>
+      <w:proofErr w:type="gramEnd"/>
+      <w:r>
+        <w:t xml:space="preserve"> </w:t>
       </w:r>
     </w:p>
     <w:p>
@@ -3937,10 +4252,18 @@
         <w:t xml:space="preserve">&gt; </w:t>
       </w:r>
       <w:r>
-        <w:t>1 in o</w:t>
-      </w:r>
-      <w:r>
-        <w:t>rder to safely reject the null.</w:t>
+        <w:t xml:space="preserve">1 </w:t>
+      </w:r>
+      <w:proofErr w:type="gramStart"/>
+      <w:r>
+        <w:t>in o</w:t>
+      </w:r>
+      <w:r>
+        <w:t>rder to</w:t>
+      </w:r>
+      <w:proofErr w:type="gramEnd"/>
+      <w:r>
+        <w:t xml:space="preserve"> safely reject the null.</w:t>
       </w:r>
     </w:p>
     <w:p>
@@ -4047,6 +4370,7 @@
         </w:rPr>
         <w:t xml:space="preserve"> are estimators of the variance of the residuals </w:t>
       </w:r>
+      <w:proofErr w:type="gramStart"/>
       <w:r>
         <w:rPr>
           <w:rFonts w:cstheme="minorHAnsi"/>
@@ -4054,11 +4378,20 @@
         </w:rPr>
         <w:t>ε(</w:t>
       </w:r>
+      <w:proofErr w:type="spellStart"/>
+      <w:proofErr w:type="gramEnd"/>
       <w:r>
         <w:rPr>
           <w:highlight w:val="yellow"/>
         </w:rPr>
-        <w:t xml:space="preserve">i, k) </w:t>
+        <w:t>i</w:t>
+      </w:r>
+      <w:proofErr w:type="spellEnd"/>
+      <w:r>
+        <w:rPr>
+          <w:highlight w:val="yellow"/>
+        </w:rPr>
+        <w:t xml:space="preserve">, k) </w:t>
       </w:r>
     </w:p>
     <w:p>
@@ -4071,6 +4404,7 @@
       <w:r>
         <w:t xml:space="preserve">he variance of </w:t>
       </w:r>
+      <w:proofErr w:type="gramStart"/>
       <w:r>
         <w:rPr>
           <w:rFonts w:cstheme="minorHAnsi"/>
@@ -4083,9 +4417,12 @@
         </w:rPr>
         <w:t>(</w:t>
       </w:r>
+      <w:proofErr w:type="spellStart"/>
+      <w:proofErr w:type="gramEnd"/>
       <w:r>
         <w:t>i</w:t>
       </w:r>
+      <w:proofErr w:type="spellEnd"/>
       <w:r>
         <w:t xml:space="preserve">, </w:t>
       </w:r>
@@ -4181,13 +4518,29 @@
         <w:t xml:space="preserve">= </w:t>
       </w:r>
       <w:r>
-        <w:t xml:space="preserve">0.45 for placebo, 0.72 for Anxifree, </w:t>
+        <w:t xml:space="preserve">0.45 for placebo, 0.72 for </w:t>
+      </w:r>
+      <w:proofErr w:type="spellStart"/>
+      <w:r>
+        <w:t>Anxifree</w:t>
+      </w:r>
+      <w:proofErr w:type="spellEnd"/>
+      <w:r>
+        <w:t xml:space="preserve">, </w:t>
       </w:r>
       <w:r>
         <w:t>+</w:t>
       </w:r>
       <w:r>
-        <w:t xml:space="preserve"> 1.48 for Joyzepam. </w:t>
+        <w:t xml:space="preserve"> 1.48 for </w:t>
+      </w:r>
+      <w:proofErr w:type="spellStart"/>
+      <w:r>
+        <w:t>Joyzepam</w:t>
+      </w:r>
+      <w:proofErr w:type="spellEnd"/>
+      <w:r>
+        <w:t xml:space="preserve">. </w:t>
       </w:r>
     </w:p>
     <w:p>
@@ -4744,9 +5097,15 @@
         <w:t xml:space="preserve">Now for </w:t>
       </w:r>
       <w:r>
+        <w:rPr>
+          <w:b/>
+        </w:rPr>
         <w:t xml:space="preserve">between-group sum of squares, </w:t>
       </w:r>
       <w:r>
+        <w:rPr>
+          <w:b/>
+        </w:rPr>
         <w:t>SS(b)</w:t>
       </w:r>
       <w:r>
@@ -4755,8 +5114,18 @@
       <w:r>
         <w:t xml:space="preserve">instead of calculating differences between an observation </w:t>
       </w:r>
-      <w:r>
-        <w:t>Y(i, k)</w:t>
+      <w:proofErr w:type="gramStart"/>
+      <w:r>
+        <w:t>Y(</w:t>
+      </w:r>
+      <w:proofErr w:type="spellStart"/>
+      <w:proofErr w:type="gramEnd"/>
+      <w:r>
+        <w:t>i</w:t>
+      </w:r>
+      <w:proofErr w:type="spellEnd"/>
+      <w:r>
+        <w:t>, k)</w:t>
       </w:r>
       <w:r>
         <w:t xml:space="preserve"> </w:t>
@@ -4844,15 +5213,30 @@
         <w:pStyle w:val="ListBullet"/>
       </w:pPr>
       <w:r>
-        <w:t xml:space="preserve">However, for between group calculations we need to multiply each </w:t>
-      </w:r>
-      <w:r>
+        <w:t xml:space="preserve">However, </w:t>
+      </w:r>
+      <w:r>
+        <w:rPr>
+          <w:highlight w:val="yellow"/>
+        </w:rPr>
+        <w:t xml:space="preserve">for between group calculations we need to multiply each </w:t>
+      </w:r>
+      <w:r>
+        <w:rPr>
+          <w:highlight w:val="yellow"/>
+        </w:rPr>
         <w:t xml:space="preserve">squared deviation </w:t>
       </w:r>
       <w:r>
+        <w:rPr>
+          <w:highlight w:val="yellow"/>
+        </w:rPr>
         <w:t xml:space="preserve">by </w:t>
       </w:r>
       <w:r>
+        <w:rPr>
+          <w:highlight w:val="yellow"/>
+        </w:rPr>
         <w:t>N(k)</w:t>
       </w:r>
       <w:r>
@@ -4895,8 +5279,13 @@
       <w:pPr>
         <w:pStyle w:val="ListBullet"/>
       </w:pPr>
-      <w:r>
-        <w:t xml:space="preserve">So if there are </w:t>
+      <w:proofErr w:type="gramStart"/>
+      <w:r>
+        <w:t>So</w:t>
+      </w:r>
+      <w:proofErr w:type="gramEnd"/>
+      <w:r>
+        <w:t xml:space="preserve"> if there are </w:t>
       </w:r>
       <w:r>
         <w:t xml:space="preserve">6 people in the placebo group </w:t>
@@ -5220,9 +5609,11 @@
       <w:r>
         <w:t xml:space="preserve">calculate the </w:t>
       </w:r>
+      <w:proofErr w:type="spellStart"/>
       <w:r>
         <w:t>dF</w:t>
       </w:r>
+      <w:proofErr w:type="spellEnd"/>
       <w:r>
         <w:t xml:space="preserve"> </w:t>
       </w:r>
@@ -5560,11 +5951,16 @@
       <w:pPr>
         <w:pStyle w:val="ListBullet"/>
       </w:pPr>
+      <w:bookmarkStart w:id="0" w:name="_GoBack"/>
       <w:r>
         <w:t xml:space="preserve">Unless </w:t>
       </w:r>
       <w:r>
-        <w:t xml:space="preserve">we’re being extremely conservative about Type I error rate, we’re pretty much guaranteed to reject the null. </w:t>
+        <w:t>we’re being extremely conservative about Type I error rate</w:t>
+      </w:r>
+      <w:bookmarkEnd w:id="0"/>
+      <w:r>
+        <w:t xml:space="preserve">, we’re pretty much guaranteed to reject the null. </w:t>
       </w:r>
     </w:p>
     <w:p>
@@ -5781,11 +6177,27 @@
       <w:r>
         <w:t xml:space="preserve">arguments to </w:t>
       </w:r>
-      <w:r>
-        <w:rPr>
-          <w:b/>
-        </w:rPr>
-        <w:t>aov()</w:t>
+      <w:proofErr w:type="spellStart"/>
+      <w:proofErr w:type="gramStart"/>
+      <w:r>
+        <w:rPr>
+          <w:b/>
+        </w:rPr>
+        <w:t>aov</w:t>
+      </w:r>
+      <w:proofErr w:type="spellEnd"/>
+      <w:r>
+        <w:rPr>
+          <w:b/>
+        </w:rPr>
+        <w:t>(</w:t>
+      </w:r>
+      <w:proofErr w:type="gramEnd"/>
+      <w:r>
+        <w:rPr>
+          <w:b/>
+        </w:rPr>
+        <w:t>)</w:t>
       </w:r>
       <w:r>
         <w:rPr>
@@ -5800,8 +6212,21 @@
         <w:t xml:space="preserve">formula </w:t>
       </w:r>
       <w:r>
-        <w:t>(outcome + grouping vars) + dat</w:t>
-      </w:r>
+        <w:t xml:space="preserve">(outcome + grouping </w:t>
+      </w:r>
+      <w:proofErr w:type="spellStart"/>
+      <w:r>
+        <w:t>vars</w:t>
+      </w:r>
+      <w:proofErr w:type="spellEnd"/>
+      <w:r>
+        <w:t xml:space="preserve">) + </w:t>
+      </w:r>
+      <w:proofErr w:type="spellStart"/>
+      <w:r>
+        <w:t>dat</w:t>
+      </w:r>
+      <w:proofErr w:type="spellEnd"/>
     </w:p>
     <w:p>
       <w:pPr>
@@ -5946,7 +6371,17 @@
         <w:pStyle w:val="ListBullet"/>
       </w:pPr>
       <w:r>
-        <w:t xml:space="preserve"> my.anova actually has </w:t>
+        <w:t xml:space="preserve"> </w:t>
+      </w:r>
+      <w:proofErr w:type="spellStart"/>
+      <w:proofErr w:type="gramStart"/>
+      <w:r>
+        <w:t>my.anova</w:t>
+      </w:r>
+      <w:proofErr w:type="spellEnd"/>
+      <w:proofErr w:type="gramEnd"/>
+      <w:r>
+        <w:t xml:space="preserve"> actually has </w:t>
       </w:r>
       <w:r>
         <w:t xml:space="preserve">2 </w:t>
@@ -6027,15 +6462,28 @@
         <w:t xml:space="preserve">w/ </w:t>
       </w:r>
       <w:r>
-        <w:t xml:space="preserve">regressions can also be applied to aov objects, which is neat; </w:t>
-      </w:r>
-    </w:p>
-    <w:p>
-      <w:pPr>
-        <w:pStyle w:val="ListBullet"/>
-      </w:pPr>
-      <w:r>
-        <w:t xml:space="preserve">aov objects </w:t>
+        <w:t xml:space="preserve">regressions can also be applied to </w:t>
+      </w:r>
+      <w:proofErr w:type="spellStart"/>
+      <w:r>
+        <w:t>aov</w:t>
+      </w:r>
+      <w:proofErr w:type="spellEnd"/>
+      <w:r>
+        <w:t xml:space="preserve"> objects, which is neat; </w:t>
+      </w:r>
+    </w:p>
+    <w:p>
+      <w:pPr>
+        <w:pStyle w:val="ListBullet"/>
+      </w:pPr>
+      <w:proofErr w:type="spellStart"/>
+      <w:r>
+        <w:t>aov</w:t>
+      </w:r>
+      <w:proofErr w:type="spellEnd"/>
+      <w:r>
+        <w:t xml:space="preserve"> objects </w:t>
       </w:r>
       <w:r>
         <w:t xml:space="preserve">= </w:t>
@@ -6112,8 +6560,18 @@
       <w:pPr>
         <w:pStyle w:val="ListBullet"/>
       </w:pPr>
-      <w:r>
-        <w:t>aov()</w:t>
+      <w:proofErr w:type="spellStart"/>
+      <w:proofErr w:type="gramStart"/>
+      <w:r>
+        <w:t>aov</w:t>
+      </w:r>
+      <w:proofErr w:type="spellEnd"/>
+      <w:r>
+        <w:t>(</w:t>
+      </w:r>
+      <w:proofErr w:type="gramEnd"/>
+      <w:r>
+        <w:t>)</w:t>
       </w:r>
       <w:r>
         <w:t xml:space="preserve"> </w:t>
@@ -6130,7 +6588,17 @@
         <w:t xml:space="preserve">This </w:t>
       </w:r>
       <w:r>
-        <w:t xml:space="preserve">means it’s generally a good idea to create a variable like my.anova </w:t>
+        <w:t xml:space="preserve">means it’s generally a good idea to create a variable like </w:t>
+      </w:r>
+      <w:proofErr w:type="spellStart"/>
+      <w:proofErr w:type="gramStart"/>
+      <w:r>
+        <w:t>my.anova</w:t>
+      </w:r>
+      <w:proofErr w:type="spellEnd"/>
+      <w:proofErr w:type="gramEnd"/>
+      <w:r>
+        <w:t xml:space="preserve"> </w:t>
       </w:r>
       <w:r>
         <w:t xml:space="preserve">to store </w:t>
@@ -6141,14 +6609,27 @@
       <w:r>
         <w:t xml:space="preserve">of </w:t>
       </w:r>
-      <w:r>
-        <w:t xml:space="preserve">aov() </w:t>
+      <w:proofErr w:type="spellStart"/>
+      <w:r>
+        <w:t>aov</w:t>
+      </w:r>
+      <w:proofErr w:type="spellEnd"/>
+      <w:r>
+        <w:t xml:space="preserve">() </w:t>
       </w:r>
       <w:r>
         <w:t>b/c</w:t>
       </w:r>
       <w:r>
-        <w:t xml:space="preserve"> later on, you can use my.anova as an input to lots of other functions</w:t>
+        <w:t xml:space="preserve"> later on, you can use </w:t>
+      </w:r>
+      <w:proofErr w:type="spellStart"/>
+      <w:r>
+        <w:t>my.anova</w:t>
+      </w:r>
+      <w:proofErr w:type="spellEnd"/>
+      <w:r>
+        <w:t xml:space="preserve"> as an input to lots of other functions</w:t>
       </w:r>
       <w:r>
         <w:t xml:space="preserve"> that </w:t>
@@ -6166,7 +6647,15 @@
         <w:t>an</w:t>
       </w:r>
       <w:r>
-        <w:t xml:space="preserve"> aov object</w:t>
+        <w:t xml:space="preserve"> </w:t>
+      </w:r>
+      <w:proofErr w:type="spellStart"/>
+      <w:r>
+        <w:t>aov</w:t>
+      </w:r>
+      <w:proofErr w:type="spellEnd"/>
+      <w:r>
+        <w:t xml:space="preserve"> object</w:t>
       </w:r>
       <w:r>
         <w:t xml:space="preserve"> + </w:t>
@@ -6189,7 +6678,15 @@
         <w:t xml:space="preserve">w/ </w:t>
       </w:r>
       <w:r>
-        <w:t xml:space="preserve">an aov object </w:t>
+        <w:t xml:space="preserve">an </w:t>
+      </w:r>
+      <w:proofErr w:type="spellStart"/>
+      <w:r>
+        <w:t>aov</w:t>
+      </w:r>
+      <w:proofErr w:type="spellEnd"/>
+      <w:r>
+        <w:t xml:space="preserve"> object </w:t>
       </w:r>
       <w:r>
         <w:t>= print</w:t>
@@ -6374,11 +6871,35 @@
       <w:r>
         <w:t xml:space="preserve"> ask for a summary (or </w:t>
       </w:r>
-      <w:r>
-        <w:rPr>
-          <w:b/>
-        </w:rPr>
-        <w:t>anova(my.anova)</w:t>
+      <w:proofErr w:type="spellStart"/>
+      <w:r>
+        <w:rPr>
+          <w:b/>
+        </w:rPr>
+        <w:t>anova</w:t>
+      </w:r>
+      <w:proofErr w:type="spellEnd"/>
+      <w:r>
+        <w:rPr>
+          <w:b/>
+        </w:rPr>
+        <w:t>(</w:t>
+      </w:r>
+      <w:proofErr w:type="spellStart"/>
+      <w:proofErr w:type="gramStart"/>
+      <w:r>
+        <w:rPr>
+          <w:b/>
+        </w:rPr>
+        <w:t>my.anova</w:t>
+      </w:r>
+      <w:proofErr w:type="spellEnd"/>
+      <w:proofErr w:type="gramEnd"/>
+      <w:r>
+        <w:rPr>
+          <w:b/>
+        </w:rPr>
+        <w:t>)</w:t>
       </w:r>
       <w:r>
         <w:t>)</w:t>
@@ -6500,9 +7021,11 @@
       <w:r>
         <w:t xml:space="preserve">, </w:t>
       </w:r>
+      <w:proofErr w:type="spellStart"/>
       <w:r>
         <w:t>dF’s</w:t>
       </w:r>
+      <w:proofErr w:type="spellEnd"/>
       <w:r>
         <w:t xml:space="preserve">, mean squares, F-statistic, </w:t>
       </w:r>
@@ -6600,6 +7123,7 @@
         </w:rPr>
         <w:t>partial η</w:t>
       </w:r>
+      <w:proofErr w:type="gramStart"/>
       <w:r>
         <w:rPr>
           <w:b/>
@@ -6607,15 +7131,27 @@
         <w:t>2</w:t>
       </w:r>
       <w:r>
-        <w:t xml:space="preserve"> . </w:t>
-      </w:r>
-    </w:p>
-    <w:p>
-      <w:pPr>
-        <w:pStyle w:val="ListBullet"/>
-      </w:pPr>
-      <w:r>
-        <w:t xml:space="preserve">For a one way </w:t>
+        <w:t xml:space="preserve"> .</w:t>
+      </w:r>
+      <w:proofErr w:type="gramEnd"/>
+      <w:r>
+        <w:t xml:space="preserve"> </w:t>
+      </w:r>
+    </w:p>
+    <w:p>
+      <w:pPr>
+        <w:pStyle w:val="ListBullet"/>
+      </w:pPr>
+      <w:r>
+        <w:t xml:space="preserve">For a </w:t>
+      </w:r>
+      <w:proofErr w:type="gramStart"/>
+      <w:r>
+        <w:t>one way</w:t>
+      </w:r>
+      <w:proofErr w:type="gramEnd"/>
+      <w:r>
+        <w:t xml:space="preserve"> </w:t>
       </w:r>
       <w:r>
         <w:t xml:space="preserve">ANOVA, they’re identical, </w:t>
@@ -6755,7 +7291,23 @@
         <w:rPr>
           <w:highlight w:val="yellow"/>
         </w:rPr>
-        <w:t>proportion of the variability in the outcome variable (mood.gain) that can be explained in terms of the predictor (drug).</w:t>
+        <w:t>proportion of the variability in the outcome variable (</w:t>
+      </w:r>
+      <w:proofErr w:type="spellStart"/>
+      <w:proofErr w:type="gramStart"/>
+      <w:r>
+        <w:rPr>
+          <w:highlight w:val="yellow"/>
+        </w:rPr>
+        <w:t>mood.gain</w:t>
+      </w:r>
+      <w:proofErr w:type="spellEnd"/>
+      <w:proofErr w:type="gramEnd"/>
+      <w:r>
+        <w:rPr>
+          <w:highlight w:val="yellow"/>
+        </w:rPr>
+        <w:t>) that can be explained in terms of the predictor (drug).</w:t>
       </w:r>
       <w:r>
         <w:t xml:space="preserve"> </w:t>
@@ -6826,7 +7378,15 @@
         <w:t xml:space="preserve">So, if trying to figure out </w:t>
       </w:r>
       <w:r>
-        <w:t>whether a particular value of η</w:t>
+        <w:t xml:space="preserve">whether a </w:t>
+      </w:r>
+      <w:proofErr w:type="gramStart"/>
+      <w:r>
+        <w:t>particular value</w:t>
+      </w:r>
+      <w:proofErr w:type="gramEnd"/>
+      <w:r>
+        <w:t xml:space="preserve"> of η</w:t>
       </w:r>
       <w:r>
         <w:t>2 is big or small, it’s sometimes useful to remember that</w:t>
@@ -6975,8 +7535,15 @@
       <w:r>
         <w:t xml:space="preserve">+ </w:t>
       </w:r>
-      <w:r>
-        <w:t xml:space="preserve">mood.gain is strong. </w:t>
+      <w:proofErr w:type="spellStart"/>
+      <w:proofErr w:type="gramStart"/>
+      <w:r>
+        <w:t>mood.gain</w:t>
+      </w:r>
+      <w:proofErr w:type="spellEnd"/>
+      <w:proofErr w:type="gramEnd"/>
+      <w:r>
+        <w:t xml:space="preserve"> is strong. </w:t>
       </w:r>
     </w:p>
     <w:p>
@@ -7069,11 +7636,26 @@
       <w:r>
         <w:t xml:space="preserve">) </w:t>
       </w:r>
-      <w:r>
-        <w:t xml:space="preserve">lsr has </w:t>
-      </w:r>
-      <w:r>
-        <w:t>etaSquared()</w:t>
+      <w:proofErr w:type="spellStart"/>
+      <w:r>
+        <w:t>lsr</w:t>
+      </w:r>
+      <w:proofErr w:type="spellEnd"/>
+      <w:r>
+        <w:t xml:space="preserve"> has </w:t>
+      </w:r>
+      <w:proofErr w:type="spellStart"/>
+      <w:proofErr w:type="gramStart"/>
+      <w:r>
+        <w:t>etaSquared</w:t>
+      </w:r>
+      <w:proofErr w:type="spellEnd"/>
+      <w:r>
+        <w:t>(</w:t>
+      </w:r>
+      <w:proofErr w:type="gramEnd"/>
+      <w:r>
+        <w:t>)</w:t>
       </w:r>
       <w:r>
         <w:t xml:space="preserve"> + </w:t>
@@ -7100,7 +7682,15 @@
         <w:t>argument =</w:t>
       </w:r>
       <w:r>
-        <w:t xml:space="preserve"> aov object corresponding to </w:t>
+        <w:t xml:space="preserve"> </w:t>
+      </w:r>
+      <w:proofErr w:type="spellStart"/>
+      <w:r>
+        <w:t>aov</w:t>
+      </w:r>
+      <w:proofErr w:type="spellEnd"/>
+      <w:r>
+        <w:t xml:space="preserve"> object corresponding to </w:t>
       </w:r>
       <w:r>
         <w:t>an ANOVA</w:t>
@@ -7352,13 +7942,27 @@
         <w:rPr>
           <w:i/>
         </w:rPr>
-        <w:t>which groups are actu</w:t>
-      </w:r>
+        <w:t xml:space="preserve">which groups are </w:t>
+      </w:r>
+      <w:proofErr w:type="gramStart"/>
       <w:r>
         <w:rPr>
           <w:i/>
         </w:rPr>
-        <w:t>ally different from one another?</w:t>
+        <w:t>actu</w:t>
+      </w:r>
+      <w:r>
+        <w:rPr>
+          <w:i/>
+        </w:rPr>
+        <w:t>ally different</w:t>
+      </w:r>
+      <w:proofErr w:type="gramEnd"/>
+      <w:r>
+        <w:rPr>
+          <w:i/>
+        </w:rPr>
+        <w:t xml:space="preserve"> from one another?</w:t>
       </w:r>
     </w:p>
     <w:p>
@@ -7381,15 +7985,39 @@
         <w:t xml:space="preserve">3 </w:t>
       </w:r>
       <w:r>
-        <w:t xml:space="preserve">drugs (placebo, Anxifree and Joyzepam) have exact same effect on mood. </w:t>
-      </w:r>
-    </w:p>
-    <w:p>
-      <w:pPr>
-        <w:pStyle w:val="ListBullet"/>
-      </w:pPr>
-      <w:r>
-        <w:t xml:space="preserve">But if you think about it, the null is actually claiming </w:t>
+        <w:t xml:space="preserve">drugs (placebo, </w:t>
+      </w:r>
+      <w:proofErr w:type="spellStart"/>
+      <w:r>
+        <w:t>Anxifree</w:t>
+      </w:r>
+      <w:proofErr w:type="spellEnd"/>
+      <w:r>
+        <w:t xml:space="preserve"> and </w:t>
+      </w:r>
+      <w:proofErr w:type="spellStart"/>
+      <w:r>
+        <w:t>Joyzepam</w:t>
+      </w:r>
+      <w:proofErr w:type="spellEnd"/>
+      <w:r>
+        <w:t xml:space="preserve">) have exact same effect on mood. </w:t>
+      </w:r>
+    </w:p>
+    <w:p>
+      <w:pPr>
+        <w:pStyle w:val="ListBullet"/>
+      </w:pPr>
+      <w:r>
+        <w:t xml:space="preserve">But if you think about it, the null is </w:t>
+      </w:r>
+      <w:proofErr w:type="gramStart"/>
+      <w:r>
+        <w:t>actually claiming</w:t>
+      </w:r>
+      <w:proofErr w:type="gramEnd"/>
+      <w:r>
+        <w:t xml:space="preserve"> </w:t>
       </w:r>
       <w:r>
         <w:t xml:space="preserve">3 </w:t>
@@ -7419,13 +8047,29 @@
         <w:t xml:space="preserve">Competitor’s </w:t>
       </w:r>
       <w:r>
-        <w:t>drug (Anxifree) is no b</w:t>
+        <w:t>drug (</w:t>
+      </w:r>
+      <w:proofErr w:type="spellStart"/>
+      <w:r>
+        <w:t>Anxifree</w:t>
+      </w:r>
+      <w:proofErr w:type="spellEnd"/>
+      <w:r>
+        <w:t>) is no b</w:t>
       </w:r>
       <w:r>
         <w:t>etter than a placebo (i.e., µA =</w:t>
       </w:r>
       <w:r>
-        <w:t xml:space="preserve"> µP ) </w:t>
+        <w:t xml:space="preserve"> µ</w:t>
+      </w:r>
+      <w:proofErr w:type="gramStart"/>
+      <w:r>
+        <w:t>P )</w:t>
+      </w:r>
+      <w:proofErr w:type="gramEnd"/>
+      <w:r>
+        <w:t xml:space="preserve"> </w:t>
       </w:r>
     </w:p>
     <w:p>
@@ -7438,11 +8082,24 @@
         <w:ind w:left="720"/>
       </w:pPr>
       <w:r>
-        <w:t>Your drug (Joyzepam) is no be</w:t>
-      </w:r>
-      <w:r>
-        <w:t>tter than a placebo (i.e., µJ = µP )</w:t>
-      </w:r>
+        <w:t>Your drug (</w:t>
+      </w:r>
+      <w:proofErr w:type="spellStart"/>
+      <w:r>
+        <w:t>Joyzepam</w:t>
+      </w:r>
+      <w:proofErr w:type="spellEnd"/>
+      <w:r>
+        <w:t>) is no be</w:t>
+      </w:r>
+      <w:r>
+        <w:t>tter than a placebo (i.e., µJ = µ</w:t>
+      </w:r>
+      <w:proofErr w:type="gramStart"/>
+      <w:r>
+        <w:t>P )</w:t>
+      </w:r>
+      <w:proofErr w:type="gramEnd"/>
     </w:p>
     <w:p>
       <w:pPr>
@@ -7453,14 +8110,24 @@
         </w:tabs>
         <w:ind w:left="720"/>
       </w:pPr>
-      <w:r>
-        <w:t xml:space="preserve">Anxifree </w:t>
+      <w:proofErr w:type="spellStart"/>
+      <w:r>
+        <w:t>Anxifree</w:t>
+      </w:r>
+      <w:proofErr w:type="spellEnd"/>
+      <w:r>
+        <w:t xml:space="preserve"> </w:t>
       </w:r>
       <w:r>
         <w:t xml:space="preserve">+ </w:t>
       </w:r>
-      <w:r>
-        <w:t>Joyzepam ar</w:t>
+      <w:proofErr w:type="spellStart"/>
+      <w:r>
+        <w:t>Joyzepam</w:t>
+      </w:r>
+      <w:proofErr w:type="spellEnd"/>
+      <w:r>
+        <w:t xml:space="preserve"> ar</w:t>
       </w:r>
       <w:r>
         <w:t xml:space="preserve">e equally effective (i.e., µJ = </w:t>
@@ -7572,13 +8239,29 @@
         <w:t xml:space="preserve"> </w:t>
       </w:r>
       <w:r>
-        <w:t>certainly want to know if your new drug Joy</w:t>
-      </w:r>
-      <w:r>
-        <w:t xml:space="preserve">zepam is better than a placebo + </w:t>
-      </w:r>
-      <w:r>
-        <w:t xml:space="preserve">would be nice to know how well it stacks up against an existing commercial alternative (Anxifree). </w:t>
+        <w:t xml:space="preserve">certainly want to know if your new drug </w:t>
+      </w:r>
+      <w:proofErr w:type="spellStart"/>
+      <w:r>
+        <w:t>Joy</w:t>
+      </w:r>
+      <w:r>
+        <w:t>zepam</w:t>
+      </w:r>
+      <w:proofErr w:type="spellEnd"/>
+      <w:r>
+        <w:t xml:space="preserve"> is better than a placebo + </w:t>
+      </w:r>
+      <w:r>
+        <w:t>would be nice to know how well it stacks up against an existing commercial alternative (</w:t>
+      </w:r>
+      <w:proofErr w:type="spellStart"/>
+      <w:r>
+        <w:t>Anxifree</w:t>
+      </w:r>
+      <w:proofErr w:type="spellEnd"/>
+      <w:r>
+        <w:t xml:space="preserve">). </w:t>
       </w:r>
     </w:p>
     <w:p>
@@ -7592,10 +8275,26 @@
         <w:t>even be useful to check performance o</w:t>
       </w:r>
       <w:r>
-        <w:t>f Anxifree against the placebo (</w:t>
-      </w:r>
-      <w:r>
-        <w:t xml:space="preserve">even if Anxifree has already been extensively tested against placebos by other researchers, it can still be very useful to check that </w:t>
+        <w:t xml:space="preserve">f </w:t>
+      </w:r>
+      <w:proofErr w:type="spellStart"/>
+      <w:r>
+        <w:t>Anxifree</w:t>
+      </w:r>
+      <w:proofErr w:type="spellEnd"/>
+      <w:r>
+        <w:t xml:space="preserve"> against the placebo (</w:t>
+      </w:r>
+      <w:r>
+        <w:t xml:space="preserve">even if </w:t>
+      </w:r>
+      <w:proofErr w:type="spellStart"/>
+      <w:r>
+        <w:t>Anxifree</w:t>
+      </w:r>
+      <w:proofErr w:type="spellEnd"/>
+      <w:r>
+        <w:t xml:space="preserve"> has already been extensively tested against placebos by other researchers, it can still be very useful to check that </w:t>
       </w:r>
       <w:r>
         <w:rPr>
@@ -7809,7 +8508,15 @@
         <w:t xml:space="preserve">Tempting </w:t>
       </w:r>
       <w:r>
-        <w:t xml:space="preserve">to conclude Joyzepam is better than </w:t>
+        <w:t xml:space="preserve">to conclude </w:t>
+      </w:r>
+      <w:proofErr w:type="spellStart"/>
+      <w:r>
+        <w:t>Joyzepam</w:t>
+      </w:r>
+      <w:proofErr w:type="spellEnd"/>
+      <w:r>
+        <w:t xml:space="preserve"> is better than </w:t>
       </w:r>
       <w:r>
         <w:t xml:space="preserve">both a </w:t>
@@ -7820,9 +8527,19 @@
       <w:r>
         <w:t xml:space="preserve">+ </w:t>
       </w:r>
-      <w:r>
-        <w:t>Anxifree, but there’s no real difference between Anxifree</w:t>
-      </w:r>
+      <w:proofErr w:type="spellStart"/>
+      <w:r>
+        <w:t>Anxifree</w:t>
+      </w:r>
+      <w:proofErr w:type="spellEnd"/>
+      <w:r>
+        <w:t xml:space="preserve">, but there’s no real difference between </w:t>
+      </w:r>
+      <w:proofErr w:type="spellStart"/>
+      <w:r>
+        <w:t>Anxifree</w:t>
+      </w:r>
+      <w:proofErr w:type="spellEnd"/>
       <w:r>
         <w:t xml:space="preserve"> +</w:t>
       </w:r>
@@ -7878,26 +8595,49 @@
       <w:r>
         <w:t xml:space="preserve">vs. </w:t>
       </w:r>
-      <w:r>
-        <w:t xml:space="preserve">Anxifree, placebo </w:t>
+      <w:proofErr w:type="spellStart"/>
+      <w:r>
+        <w:t>Anxifree</w:t>
+      </w:r>
+      <w:proofErr w:type="spellEnd"/>
+      <w:r>
+        <w:t xml:space="preserve">, placebo </w:t>
       </w:r>
       <w:r>
         <w:t xml:space="preserve">vs. </w:t>
       </w:r>
-      <w:r>
-        <w:t xml:space="preserve">Joyzepam, </w:t>
+      <w:proofErr w:type="spellStart"/>
+      <w:r>
+        <w:t>Joyzepam</w:t>
+      </w:r>
+      <w:proofErr w:type="spellEnd"/>
+      <w:r>
+        <w:t xml:space="preserve">, </w:t>
       </w:r>
       <w:r>
         <w:t>+</w:t>
       </w:r>
       <w:r>
-        <w:t xml:space="preserve"> Anxifree </w:t>
+        <w:t xml:space="preserve"> </w:t>
+      </w:r>
+      <w:proofErr w:type="spellStart"/>
+      <w:r>
+        <w:t>Anxifree</w:t>
+      </w:r>
+      <w:proofErr w:type="spellEnd"/>
+      <w:r>
+        <w:t xml:space="preserve"> </w:t>
       </w:r>
       <w:r>
         <w:t xml:space="preserve">vs. </w:t>
       </w:r>
-      <w:r>
-        <w:t xml:space="preserve">Joyzepam) to compare, could do is run </w:t>
+      <w:proofErr w:type="spellStart"/>
+      <w:r>
+        <w:t>Joyzepam</w:t>
+      </w:r>
+      <w:proofErr w:type="spellEnd"/>
+      <w:r>
+        <w:t xml:space="preserve">) to compare, could do is run </w:t>
       </w:r>
       <w:r>
         <w:t xml:space="preserve">3 </w:t>
@@ -7942,13 +8682,29 @@
         <w:t xml:space="preserve">1) Construct </w:t>
       </w:r>
       <w:r>
-        <w:t xml:space="preserve">new variables corresponding groups you want to compare (e.g., anxifree, placebo </w:t>
+        <w:t xml:space="preserve">new variables corresponding groups you want to compare (e.g., </w:t>
+      </w:r>
+      <w:proofErr w:type="spellStart"/>
+      <w:r>
+        <w:t>anxifree</w:t>
+      </w:r>
+      <w:proofErr w:type="spellEnd"/>
+      <w:r>
+        <w:t xml:space="preserve">, placebo </w:t>
       </w:r>
       <w:r>
         <w:t>+</w:t>
       </w:r>
       <w:r>
-        <w:t xml:space="preserve"> joyzepam), </w:t>
+        <w:t xml:space="preserve"> </w:t>
+      </w:r>
+      <w:proofErr w:type="spellStart"/>
+      <w:r>
+        <w:t>joyzepam</w:t>
+      </w:r>
+      <w:proofErr w:type="spellEnd"/>
+      <w:r>
+        <w:t xml:space="preserve">), </w:t>
       </w:r>
       <w:r>
         <w:t>+</w:t>
@@ -8025,11 +8781,33 @@
       <w:r>
         <w:t xml:space="preserve">subset argument in </w:t>
       </w:r>
-      <w:r>
-        <w:rPr>
-          <w:b/>
-        </w:rPr>
-        <w:t>t.test()</w:t>
+      <w:proofErr w:type="spellStart"/>
+      <w:r>
+        <w:rPr>
+          <w:b/>
+        </w:rPr>
+        <w:t>t.</w:t>
+      </w:r>
+      <w:proofErr w:type="gramStart"/>
+      <w:r>
+        <w:rPr>
+          <w:b/>
+        </w:rPr>
+        <w:t>test</w:t>
+      </w:r>
+      <w:proofErr w:type="spellEnd"/>
+      <w:r>
+        <w:rPr>
+          <w:b/>
+        </w:rPr>
+        <w:t>(</w:t>
+      </w:r>
+      <w:proofErr w:type="gramEnd"/>
+      <w:r>
+        <w:rPr>
+          <w:b/>
+        </w:rPr>
+        <w:t>)</w:t>
       </w:r>
       <w:r>
         <w:rPr>
@@ -8185,7 +8963,15 @@
         <w:t xml:space="preserve">If an </w:t>
       </w:r>
       <w:r>
-        <w:t>experiment has 10 groups, you have to run 45 t-tests</w:t>
+        <w:t xml:space="preserve">experiment has 10 groups, you </w:t>
+      </w:r>
+      <w:proofErr w:type="gramStart"/>
+      <w:r>
+        <w:t>have to</w:t>
+      </w:r>
+      <w:proofErr w:type="gramEnd"/>
+      <w:r>
+        <w:t xml:space="preserve"> run 45 t-tests</w:t>
       </w:r>
     </w:p>
     <w:p>
@@ -8195,11 +8981,33 @@
       <w:r>
         <w:t xml:space="preserve">To keep typing to a minimum, R provides </w:t>
       </w:r>
-      <w:r>
-        <w:rPr>
-          <w:b/>
-        </w:rPr>
-        <w:t>pairwise.t.test()</w:t>
+      <w:proofErr w:type="spellStart"/>
+      <w:r>
+        <w:rPr>
+          <w:b/>
+        </w:rPr>
+        <w:t>pairwise.t.</w:t>
+      </w:r>
+      <w:proofErr w:type="gramStart"/>
+      <w:r>
+        <w:rPr>
+          <w:b/>
+        </w:rPr>
+        <w:t>test</w:t>
+      </w:r>
+      <w:proofErr w:type="spellEnd"/>
+      <w:r>
+        <w:rPr>
+          <w:b/>
+        </w:rPr>
+        <w:t>(</w:t>
+      </w:r>
+      <w:proofErr w:type="gramEnd"/>
+      <w:r>
+        <w:rPr>
+          <w:b/>
+        </w:rPr>
+        <w:t>)</w:t>
       </w:r>
       <w:r>
         <w:rPr>
@@ -8247,26 +9055,44 @@
       <w:r>
         <w:t xml:space="preserve"> </w:t>
       </w:r>
-      <w:r>
-        <w:rPr>
-          <w:b/>
-        </w:rPr>
+      <w:proofErr w:type="spellStart"/>
+      <w:proofErr w:type="gramStart"/>
+      <w:r>
+        <w:rPr>
+          <w:b/>
+        </w:rPr>
+        <w:t>p.adjust</w:t>
+      </w:r>
+      <w:proofErr w:type="gramEnd"/>
+      <w:r>
+        <w:rPr>
+          <w:b/>
+        </w:rPr>
+        <w:t>.method</w:t>
+      </w:r>
+      <w:proofErr w:type="spellEnd"/>
+      <w:r>
+        <w:t xml:space="preserve"> argument, which adjusts the p-value in </w:t>
+      </w:r>
+      <w:r>
+        <w:t>1</w:t>
+      </w:r>
+      <w:r>
+        <w:t xml:space="preserve"> way or another</w:t>
+      </w:r>
+      <w:r>
+        <w:t xml:space="preserve"> (</w:t>
+      </w:r>
+      <w:r>
+        <w:t xml:space="preserve">for now just set </w:t>
+      </w:r>
+      <w:proofErr w:type="spellStart"/>
+      <w:r>
         <w:t>p.adjust.method</w:t>
       </w:r>
-      <w:r>
-        <w:t xml:space="preserve"> argument, which adjusts the p-value in </w:t>
-      </w:r>
-      <w:r>
-        <w:t>1</w:t>
-      </w:r>
-      <w:r>
-        <w:t xml:space="preserve"> way or another</w:t>
-      </w:r>
-      <w:r>
-        <w:t xml:space="preserve"> (</w:t>
-      </w:r>
-      <w:r>
-        <w:t>for now just set p.adjust.method = none</w:t>
+      <w:proofErr w:type="spellEnd"/>
+      <w:r>
+        <w:t xml:space="preserve"> = none</w:t>
       </w:r>
       <w:r>
         <w:t>)</w:t>
@@ -8331,7 +9157,15 @@
         <w:t xml:space="preserve">Can’t </w:t>
       </w:r>
       <w:r>
-        <w:t xml:space="preserve">just give it an aov object, </w:t>
+        <w:t xml:space="preserve">just give it an </w:t>
+      </w:r>
+      <w:proofErr w:type="spellStart"/>
+      <w:r>
+        <w:t>aov</w:t>
+      </w:r>
+      <w:proofErr w:type="spellEnd"/>
+      <w:r>
+        <w:t xml:space="preserve"> object, </w:t>
       </w:r>
       <w:r>
         <w:t>+</w:t>
@@ -8343,7 +9177,15 @@
         <w:t xml:space="preserve"> even though</w:t>
       </w:r>
       <w:r>
-        <w:t xml:space="preserve"> R has actually stored enough </w:t>
+        <w:t xml:space="preserve"> R has </w:t>
+      </w:r>
+      <w:proofErr w:type="gramStart"/>
+      <w:r>
+        <w:t>actually stored</w:t>
+      </w:r>
+      <w:proofErr w:type="gramEnd"/>
+      <w:r>
+        <w:t xml:space="preserve"> enough </w:t>
       </w:r>
       <w:r>
         <w:t>info</w:t>
@@ -8380,20 +9222,44 @@
         </w:tabs>
         <w:ind w:left="1080"/>
       </w:pPr>
-      <w:r>
-        <w:rPr>
-          <w:b/>
-        </w:rPr>
-        <w:t>TukeyHSD()</w:t>
-      </w:r>
-      <w:r>
-        <w:rPr>
-          <w:b/>
-        </w:rPr>
-        <w:t xml:space="preserve"> </w:t>
-      </w:r>
-      <w:r>
-        <w:t xml:space="preserve">takes an aov object as its input + outputs </w:t>
+      <w:proofErr w:type="spellStart"/>
+      <w:proofErr w:type="gramStart"/>
+      <w:r>
+        <w:rPr>
+          <w:b/>
+        </w:rPr>
+        <w:t>TukeyHSD</w:t>
+      </w:r>
+      <w:proofErr w:type="spellEnd"/>
+      <w:r>
+        <w:rPr>
+          <w:b/>
+        </w:rPr>
+        <w:t>(</w:t>
+      </w:r>
+      <w:proofErr w:type="gramEnd"/>
+      <w:r>
+        <w:rPr>
+          <w:b/>
+        </w:rPr>
+        <w:t>)</w:t>
+      </w:r>
+      <w:r>
+        <w:rPr>
+          <w:b/>
+        </w:rPr>
+        <w:t xml:space="preserve"> </w:t>
+      </w:r>
+      <w:r>
+        <w:t xml:space="preserve">takes an </w:t>
+      </w:r>
+      <w:proofErr w:type="spellStart"/>
+      <w:r>
+        <w:t>aov</w:t>
+      </w:r>
+      <w:proofErr w:type="spellEnd"/>
+      <w:r>
+        <w:t xml:space="preserve"> object as its input + outputs </w:t>
       </w:r>
       <w:r>
         <w:rPr>
@@ -8406,14 +9272,38 @@
       <w:pPr>
         <w:pStyle w:val="ListBullet"/>
       </w:pPr>
-      <w:r>
-        <w:rPr>
-          <w:b/>
-        </w:rPr>
-        <w:t>posthocPairwiseT()</w:t>
-      </w:r>
-      <w:r>
-        <w:t xml:space="preserve"> in lsr package lets you do this. </w:t>
+      <w:proofErr w:type="spellStart"/>
+      <w:proofErr w:type="gramStart"/>
+      <w:r>
+        <w:rPr>
+          <w:b/>
+        </w:rPr>
+        <w:t>posthocPairwiseT</w:t>
+      </w:r>
+      <w:proofErr w:type="spellEnd"/>
+      <w:r>
+        <w:rPr>
+          <w:b/>
+        </w:rPr>
+        <w:t>(</w:t>
+      </w:r>
+      <w:proofErr w:type="gramEnd"/>
+      <w:r>
+        <w:rPr>
+          <w:b/>
+        </w:rPr>
+        <w:t>)</w:t>
+      </w:r>
+      <w:r>
+        <w:t xml:space="preserve"> in </w:t>
+      </w:r>
+      <w:proofErr w:type="spellStart"/>
+      <w:r>
+        <w:t>lsr</w:t>
+      </w:r>
+      <w:proofErr w:type="spellEnd"/>
+      <w:r>
+        <w:t xml:space="preserve"> package lets you do this. </w:t>
       </w:r>
     </w:p>
     <w:p>
@@ -8434,11 +9324,19 @@
       <w:r>
         <w:t xml:space="preserve">an </w:t>
       </w:r>
-      <w:r>
-        <w:rPr>
-          <w:b/>
-        </w:rPr>
-        <w:t>aov object</w:t>
+      <w:proofErr w:type="spellStart"/>
+      <w:r>
+        <w:rPr>
+          <w:b/>
+        </w:rPr>
+        <w:t>aov</w:t>
+      </w:r>
+      <w:proofErr w:type="spellEnd"/>
+      <w:r>
+        <w:rPr>
+          <w:b/>
+        </w:rPr>
+        <w:t xml:space="preserve"> object</w:t>
       </w:r>
       <w:r>
         <w:t xml:space="preserve"> itself</w:t>
@@ -8466,7 +9364,23 @@
         <w:t xml:space="preserve">Actually </w:t>
       </w:r>
       <w:r>
-        <w:t xml:space="preserve">just a simple way of calling pairwise.t.test() function, but be aware </w:t>
+        <w:t xml:space="preserve">just a simple way of calling </w:t>
+      </w:r>
+      <w:proofErr w:type="spellStart"/>
+      <w:r>
+        <w:t>pairwise.t.</w:t>
+      </w:r>
+      <w:proofErr w:type="gramStart"/>
+      <w:r>
+        <w:t>test</w:t>
+      </w:r>
+      <w:proofErr w:type="spellEnd"/>
+      <w:r>
+        <w:t>(</w:t>
+      </w:r>
+      <w:proofErr w:type="gramEnd"/>
+      <w:r>
+        <w:t xml:space="preserve">) function, but be aware </w:t>
       </w:r>
       <w:r>
         <w:t>of changes later on</w:t>
@@ -8542,7 +9456,17 @@
         <w:t>+</w:t>
       </w:r>
       <w:r>
-        <w:t xml:space="preserve"> stored the results in my.anova, </w:t>
+        <w:t xml:space="preserve"> stored the results in </w:t>
+      </w:r>
+      <w:proofErr w:type="spellStart"/>
+      <w:proofErr w:type="gramStart"/>
+      <w:r>
+        <w:t>my.anova</w:t>
+      </w:r>
+      <w:proofErr w:type="spellEnd"/>
+      <w:proofErr w:type="gramEnd"/>
+      <w:r>
+        <w:t xml:space="preserve">, </w:t>
       </w:r>
       <w:r>
         <w:t>+</w:t>
@@ -8560,7 +9484,15 @@
         <w:t xml:space="preserve"> (defa</w:t>
       </w:r>
       <w:r>
-        <w:t>ult method in pairwise.t.test()</w:t>
+        <w:t xml:space="preserve">ult method in </w:t>
+      </w:r>
+      <w:proofErr w:type="spellStart"/>
+      <w:r>
+        <w:t>pairwise.t.test</w:t>
+      </w:r>
+      <w:proofErr w:type="spellEnd"/>
+      <w:r>
+        <w:t>()</w:t>
       </w:r>
       <w:r>
         <w:t xml:space="preserve">). </w:t>
@@ -8571,7 +9503,15 @@
         <w:pStyle w:val="ListBullet"/>
       </w:pPr>
       <w:r>
-        <w:t>In that case, all you have to do is type</w:t>
+        <w:t xml:space="preserve">In that case, all you </w:t>
+      </w:r>
+      <w:proofErr w:type="gramStart"/>
+      <w:r>
+        <w:t>have to</w:t>
+      </w:r>
+      <w:proofErr w:type="gramEnd"/>
+      <w:r>
+        <w:t xml:space="preserve"> do is type</w:t>
       </w:r>
       <w:r>
         <w:t xml:space="preserve"> </w:t>
@@ -8762,8 +9702,13 @@
       <w:pPr>
         <w:pStyle w:val="ListBullet"/>
       </w:pPr>
-      <w:r>
-        <w:t>Its okay to run post-</w:t>
+      <w:proofErr w:type="spellStart"/>
+      <w:r>
+        <w:t>Its</w:t>
+      </w:r>
+      <w:proofErr w:type="spellEnd"/>
+      <w:r>
+        <w:t xml:space="preserve"> okay to run post-</w:t>
       </w:r>
       <w:r>
         <w:t xml:space="preserve">hoc analyses, but a lot of care is required. </w:t>
@@ -8780,7 +9725,15 @@
         <w:t>ran in the previous sectio</w:t>
       </w:r>
       <w:r>
-        <w:t xml:space="preserve">n is actually pretty dangerous </w:t>
+        <w:t xml:space="preserve">n is </w:t>
+      </w:r>
+      <w:proofErr w:type="gramStart"/>
+      <w:r>
+        <w:t>actually pretty</w:t>
+      </w:r>
+      <w:proofErr w:type="gramEnd"/>
+      <w:r>
+        <w:t xml:space="preserve"> dangerous </w:t>
       </w:r>
       <w:r>
         <w:sym w:font="Wingdings" w:char="F0E8"/>
@@ -8902,7 +9855,15 @@
         <w:t xml:space="preserve">now, </w:t>
       </w:r>
       <w:r>
-        <w:t xml:space="preserve">running lots of t-tests at once, in order to determine the source of ANOVA results, </w:t>
+        <w:t xml:space="preserve">running lots of t-tests at once, </w:t>
+      </w:r>
+      <w:proofErr w:type="gramStart"/>
+      <w:r>
+        <w:t>in order to</w:t>
+      </w:r>
+      <w:proofErr w:type="gramEnd"/>
+      <w:r>
+        <w:t xml:space="preserve"> determine the source of ANOVA results, </w:t>
       </w:r>
       <w:r>
         <w:t xml:space="preserve">the </w:t>
@@ -9120,8 +10081,13 @@
         </w:tabs>
         <w:ind w:left="720"/>
       </w:pPr>
-      <w:r>
-        <w:t xml:space="preserve">Thus </w:t>
+      <w:proofErr w:type="gramStart"/>
+      <w:r>
+        <w:t>Thus</w:t>
+      </w:r>
+      <w:proofErr w:type="gramEnd"/>
+      <w:r>
+        <w:t xml:space="preserve"> </w:t>
       </w:r>
       <w:r>
         <w:t xml:space="preserve">is an approach for controlling </w:t>
@@ -9372,7 +10338,15 @@
         <w:pStyle w:val="ListBullet"/>
       </w:pPr>
       <w:r>
-        <w:t>That’s pretty simple, so much so that in the original paper, the author writes</w:t>
+        <w:t xml:space="preserve">That’s </w:t>
+      </w:r>
+      <w:proofErr w:type="gramStart"/>
+      <w:r>
+        <w:t>pretty simple</w:t>
+      </w:r>
+      <w:proofErr w:type="gramEnd"/>
+      <w:r>
+        <w:t>, so much so that in the original paper, the author writes</w:t>
       </w:r>
       <w:r>
         <w:rPr>
@@ -9409,11 +10383,33 @@
       <w:r>
         <w:t xml:space="preserve">Bonferroni correction in R, use </w:t>
       </w:r>
-      <w:r>
-        <w:rPr>
-          <w:b/>
-        </w:rPr>
-        <w:t>pairwise.t.test()</w:t>
+      <w:proofErr w:type="spellStart"/>
+      <w:r>
+        <w:rPr>
+          <w:b/>
+        </w:rPr>
+        <w:t>pairwise.t.</w:t>
+      </w:r>
+      <w:proofErr w:type="gramStart"/>
+      <w:r>
+        <w:rPr>
+          <w:b/>
+        </w:rPr>
+        <w:t>test</w:t>
+      </w:r>
+      <w:proofErr w:type="spellEnd"/>
+      <w:r>
+        <w:rPr>
+          <w:b/>
+        </w:rPr>
+        <w:t>(</w:t>
+      </w:r>
+      <w:proofErr w:type="gramEnd"/>
+      <w:r>
+        <w:rPr>
+          <w:b/>
+        </w:rPr>
+        <w:t>)</w:t>
       </w:r>
       <w:r>
         <w:t xml:space="preserve">, </w:t>
@@ -9421,11 +10417,33 @@
       <w:r>
         <w:t xml:space="preserve">making sure you set </w:t>
       </w:r>
-      <w:r>
-        <w:rPr>
-          <w:b/>
-        </w:rPr>
-        <w:t>p.adjust.method = bonferroni.</w:t>
+      <w:proofErr w:type="spellStart"/>
+      <w:r>
+        <w:rPr>
+          <w:b/>
+        </w:rPr>
+        <w:t>p.adjust.method</w:t>
+      </w:r>
+      <w:proofErr w:type="spellEnd"/>
+      <w:r>
+        <w:rPr>
+          <w:b/>
+        </w:rPr>
+        <w:t xml:space="preserve"> = </w:t>
+      </w:r>
+      <w:proofErr w:type="spellStart"/>
+      <w:r>
+        <w:rPr>
+          <w:b/>
+        </w:rPr>
+        <w:t>bonferroni</w:t>
+      </w:r>
+      <w:proofErr w:type="spellEnd"/>
+      <w:r>
+        <w:rPr>
+          <w:b/>
+        </w:rPr>
+        <w:t>.</w:t>
       </w:r>
       <w:r>
         <w:t xml:space="preserve"> </w:t>
@@ -9443,11 +10461,21 @@
       <w:r>
         <w:t xml:space="preserve">There’s also </w:t>
       </w:r>
-      <w:r>
-        <w:rPr>
-          <w:b/>
-        </w:rPr>
-        <w:t>p.adjust()</w:t>
+      <w:proofErr w:type="spellStart"/>
+      <w:proofErr w:type="gramStart"/>
+      <w:r>
+        <w:rPr>
+          <w:b/>
+        </w:rPr>
+        <w:t>p.adjust</w:t>
+      </w:r>
+      <w:proofErr w:type="spellEnd"/>
+      <w:proofErr w:type="gramEnd"/>
+      <w:r>
+        <w:rPr>
+          <w:b/>
+        </w:rPr>
+        <w:t>()</w:t>
       </w:r>
       <w:r>
         <w:rPr>
@@ -9499,12 +10527,14 @@
       <w:r>
         <w:t xml:space="preserve">note more advanced users may wish to consider using tools provided by the </w:t>
       </w:r>
+      <w:proofErr w:type="spellStart"/>
       <w:r>
         <w:rPr>
           <w:b/>
         </w:rPr>
         <w:t>multcomp</w:t>
       </w:r>
+      <w:proofErr w:type="spellEnd"/>
       <w:r>
         <w:t xml:space="preserve"> package.</w:t>
       </w:r>
@@ -9537,23 +10567,55 @@
       <w:r>
         <w:t xml:space="preserve">we have an ANOVA we’re trying to understand, it’s probably more convenient to use </w:t>
       </w:r>
-      <w:r>
-        <w:rPr>
-          <w:b/>
-        </w:rPr>
-        <w:t>posthocPairwiseT()</w:t>
-      </w:r>
-      <w:r>
-        <w:rPr>
-          <w:b/>
-        </w:rPr>
-        <w:t xml:space="preserve"> </w:t>
-      </w:r>
-      <w:r>
-        <w:t xml:space="preserve">in the lsr, since we can use </w:t>
-      </w:r>
-      <w:r>
-        <w:t>an aov object as the input:</w:t>
+      <w:proofErr w:type="spellStart"/>
+      <w:proofErr w:type="gramStart"/>
+      <w:r>
+        <w:rPr>
+          <w:b/>
+        </w:rPr>
+        <w:t>posthocPairwiseT</w:t>
+      </w:r>
+      <w:proofErr w:type="spellEnd"/>
+      <w:r>
+        <w:rPr>
+          <w:b/>
+        </w:rPr>
+        <w:t>(</w:t>
+      </w:r>
+      <w:proofErr w:type="gramEnd"/>
+      <w:r>
+        <w:rPr>
+          <w:b/>
+        </w:rPr>
+        <w:t>)</w:t>
+      </w:r>
+      <w:r>
+        <w:rPr>
+          <w:b/>
+        </w:rPr>
+        <w:t xml:space="preserve"> </w:t>
+      </w:r>
+      <w:r>
+        <w:t xml:space="preserve">in the </w:t>
+      </w:r>
+      <w:proofErr w:type="spellStart"/>
+      <w:r>
+        <w:t>lsr</w:t>
+      </w:r>
+      <w:proofErr w:type="spellEnd"/>
+      <w:r>
+        <w:t xml:space="preserve">, since we can use </w:t>
+      </w:r>
+      <w:r>
+        <w:t xml:space="preserve">an </w:t>
+      </w:r>
+      <w:proofErr w:type="spellStart"/>
+      <w:r>
+        <w:t>aov</w:t>
+      </w:r>
+      <w:proofErr w:type="spellEnd"/>
+      <w:r>
+        <w:t xml:space="preserve"> object as the input:</w:t>
       </w:r>
     </w:p>
     <w:p>
@@ -9764,7 +10826,15 @@
         <w:pStyle w:val="ListBullet"/>
       </w:pPr>
       <w:r>
-        <w:t xml:space="preserve">For the j-th largest of the p-values, the adjustment is </w:t>
+        <w:t>For the j-</w:t>
+      </w:r>
+      <w:proofErr w:type="spellStart"/>
+      <w:r>
+        <w:t>th</w:t>
+      </w:r>
+      <w:proofErr w:type="spellEnd"/>
+      <w:r>
+        <w:t xml:space="preserve"> largest of the p-values, the adjustment is </w:t>
       </w:r>
       <w:r>
         <w:t xml:space="preserve">EITHER </w:t>
@@ -9930,10 +11000,22 @@
           <w:i/>
           <w:highlight w:val="yellow"/>
         </w:rPr>
-        <w:t>whichever one is larger</w:t>
-      </w:r>
-      <w:r>
-        <w:t xml:space="preserve">. </w:t>
+        <w:t xml:space="preserve">whichever one is </w:t>
+      </w:r>
+      <w:proofErr w:type="gramStart"/>
+      <w:r>
+        <w:rPr>
+          <w:i/>
+          <w:highlight w:val="yellow"/>
+        </w:rPr>
+        <w:t>larger</w:t>
+      </w:r>
+      <w:r>
+        <w:t>.</w:t>
+      </w:r>
+      <w:proofErr w:type="gramEnd"/>
+      <w:r>
+        <w:t xml:space="preserve"> </w:t>
       </w:r>
     </w:p>
     <w:p>
@@ -10231,8 +11313,13 @@
         </w:tabs>
         <w:ind w:left="1440"/>
       </w:pPr>
-      <w:r>
-        <w:t xml:space="preserve">As a consequence, in practice </w:t>
+      <w:proofErr w:type="gramStart"/>
+      <w:r>
+        <w:t>As a consequence</w:t>
+      </w:r>
+      <w:proofErr w:type="gramEnd"/>
+      <w:r>
+        <w:t xml:space="preserve">, in practice </w:t>
       </w:r>
       <w:r>
         <w:t xml:space="preserve">= </w:t>
@@ -10258,13 +11345,37 @@
         <w:t>B/c</w:t>
       </w:r>
       <w:r>
-        <w:t xml:space="preserve"> of this, the Holm correction is the default one used by pairwise.t.test() </w:t>
+        <w:t xml:space="preserve"> of this, the Holm correction is the default one used by </w:t>
+      </w:r>
+      <w:proofErr w:type="spellStart"/>
+      <w:r>
+        <w:t>pairwise.t.</w:t>
+      </w:r>
+      <w:proofErr w:type="gramStart"/>
+      <w:r>
+        <w:t>test</w:t>
+      </w:r>
+      <w:proofErr w:type="spellEnd"/>
+      <w:r>
+        <w:t>(</w:t>
+      </w:r>
+      <w:proofErr w:type="gramEnd"/>
+      <w:r>
+        <w:t xml:space="preserve">) </w:t>
       </w:r>
       <w:r>
         <w:t>+</w:t>
       </w:r>
       <w:r>
-        <w:t xml:space="preserve"> posthocPairwiseT(). </w:t>
+        <w:t xml:space="preserve"> </w:t>
+      </w:r>
+      <w:proofErr w:type="spellStart"/>
+      <w:r>
+        <w:t>posthocPairwiseT</w:t>
+      </w:r>
+      <w:proofErr w:type="spellEnd"/>
+      <w:r>
+        <w:t xml:space="preserve">(). </w:t>
       </w:r>
     </w:p>
     <w:p>
@@ -10368,7 +11479,15 @@
         <w:pStyle w:val="ListBullet"/>
       </w:pPr>
       <w:r>
-        <w:t xml:space="preserve">As you can see, the biggest p-value (comparison between Anxifree </w:t>
+        <w:t xml:space="preserve">As you can see, the biggest p-value (comparison between </w:t>
+      </w:r>
+      <w:proofErr w:type="spellStart"/>
+      <w:r>
+        <w:t>Anxifree</w:t>
+      </w:r>
+      <w:proofErr w:type="spellEnd"/>
+      <w:r>
+        <w:t xml:space="preserve"> </w:t>
       </w:r>
       <w:r>
         <w:t>+</w:t>
@@ -10376,16 +11495,29 @@
       <w:r>
         <w:t xml:space="preserve"> the placebo) is unaltered at a value of .15 = </w:t>
       </w:r>
-      <w:r>
-        <w:t xml:space="preserve">exactly the same as when we applied no correction at all. </w:t>
-      </w:r>
-    </w:p>
-    <w:p>
-      <w:pPr>
-        <w:pStyle w:val="ListBullet"/>
-      </w:pPr>
-      <w:r>
-        <w:t xml:space="preserve">In contrast, the smallest p-value (Joyzepam </w:t>
+      <w:proofErr w:type="gramStart"/>
+      <w:r>
+        <w:t>exactly the same</w:t>
+      </w:r>
+      <w:proofErr w:type="gramEnd"/>
+      <w:r>
+        <w:t xml:space="preserve"> as when we applied no correction at all. </w:t>
+      </w:r>
+    </w:p>
+    <w:p>
+      <w:pPr>
+        <w:pStyle w:val="ListBullet"/>
+      </w:pPr>
+      <w:r>
+        <w:t>In contrast, the smallest p-value (</w:t>
+      </w:r>
+      <w:proofErr w:type="spellStart"/>
+      <w:r>
+        <w:t>Joyzepam</w:t>
+      </w:r>
+      <w:proofErr w:type="spellEnd"/>
+      <w:r>
+        <w:t xml:space="preserve"> </w:t>
       </w:r>
       <w:r>
         <w:t>vs.</w:t>
@@ -10792,7 +11924,15 @@
         <w:t xml:space="preserve">This makes sense, of course, as </w:t>
       </w:r>
       <w:r>
-        <w:t>that’s actually the important resea</w:t>
+        <w:t xml:space="preserve">that’s </w:t>
+      </w:r>
+      <w:proofErr w:type="gramStart"/>
+      <w:r>
+        <w:t>actually the</w:t>
+      </w:r>
+      <w:proofErr w:type="gramEnd"/>
+      <w:r>
+        <w:t xml:space="preserve"> important resea</w:t>
       </w:r>
       <w:r>
         <w:t>rch question</w:t>
@@ -10811,12 +11951,16 @@
       <w:r>
         <w:t xml:space="preserve">relied on a specific assumption about the residuals, </w:t>
       </w:r>
+      <w:proofErr w:type="gramStart"/>
       <w:r>
         <w:t>ε(</w:t>
       </w:r>
+      <w:proofErr w:type="spellStart"/>
+      <w:proofErr w:type="gramEnd"/>
       <w:r>
         <w:t>i</w:t>
       </w:r>
+      <w:proofErr w:type="spellEnd"/>
       <w:r>
         <w:t>, k),</w:t>
       </w:r>
@@ -10873,7 +12017,23 @@
           <w:i/>
           <w:highlight w:val="yellow"/>
         </w:rPr>
-        <w:t>None of the maths works properly without this bit</w:t>
+        <w:t xml:space="preserve">None of the </w:t>
+      </w:r>
+      <w:proofErr w:type="spellStart"/>
+      <w:r>
+        <w:rPr>
+          <w:i/>
+          <w:highlight w:val="yellow"/>
+        </w:rPr>
+        <w:t>maths</w:t>
+      </w:r>
+      <w:proofErr w:type="spellEnd"/>
+      <w:r>
+        <w:rPr>
+          <w:i/>
+          <w:highlight w:val="yellow"/>
+        </w:rPr>
+        <w:t xml:space="preserve"> works properly without this bit</w:t>
       </w:r>
       <w:r>
         <w:t xml:space="preserve">. </w:t>
@@ -10920,7 +12080,21 @@
         <w:rPr>
           <w:i/>
         </w:rPr>
-        <w:t>F-statistic actually measures what you think it’s measuring</w:t>
+        <w:t xml:space="preserve">F-statistic </w:t>
+      </w:r>
+      <w:proofErr w:type="gramStart"/>
+      <w:r>
+        <w:rPr>
+          <w:i/>
+        </w:rPr>
+        <w:t>actually measures</w:t>
+      </w:r>
+      <w:proofErr w:type="gramEnd"/>
+      <w:r>
+        <w:rPr>
+          <w:i/>
+        </w:rPr>
+        <w:t xml:space="preserve"> what you think it’s measuring</w:t>
       </w:r>
     </w:p>
     <w:p>
@@ -10931,7 +12105,15 @@
         <w:t xml:space="preserve">So, </w:t>
       </w:r>
       <w:r>
-        <w:t xml:space="preserve">any conclusions you might draw on the basis of </w:t>
+        <w:t xml:space="preserve">any conclusions you might draw </w:t>
+      </w:r>
+      <w:proofErr w:type="gramStart"/>
+      <w:r>
+        <w:t>on the basis of</w:t>
+      </w:r>
+      <w:proofErr w:type="gramEnd"/>
+      <w:r>
+        <w:t xml:space="preserve"> </w:t>
       </w:r>
       <w:r>
         <w:t xml:space="preserve">that </w:t>
@@ -11060,8 +12242,13 @@
       <w:r>
         <w:t xml:space="preserve"> allowing each group to have its own value (</w:t>
       </w:r>
-      <w:r>
-        <w:t xml:space="preserve">σk). </w:t>
+      <w:proofErr w:type="spellStart"/>
+      <w:r>
+        <w:t>σk</w:t>
+      </w:r>
+      <w:proofErr w:type="spellEnd"/>
+      <w:r>
+        <w:t xml:space="preserve">). </w:t>
       </w:r>
     </w:p>
     <w:p>
@@ -11188,8 +12375,18 @@
       <w:r>
         <w:t xml:space="preserve">All </w:t>
       </w:r>
-      <w:r>
-        <w:t xml:space="preserve">ε(i, k) </w:t>
+      <w:proofErr w:type="gramStart"/>
+      <w:r>
+        <w:t>ε(</w:t>
+      </w:r>
+      <w:proofErr w:type="spellStart"/>
+      <w:proofErr w:type="gramEnd"/>
+      <w:r>
+        <w:t>i</w:t>
+      </w:r>
+      <w:proofErr w:type="spellEnd"/>
+      <w:r>
+        <w:t xml:space="preserve">, k) </w:t>
       </w:r>
       <w:r>
         <w:t xml:space="preserve">values are assumed to have been generated </w:t>
@@ -11392,11 +12589,19 @@
       <w:r>
         <w:t xml:space="preserve">commonly used tests = </w:t>
       </w:r>
-      <w:r>
-        <w:rPr>
-          <w:b/>
-        </w:rPr>
-        <w:t>Levene test</w:t>
+      <w:proofErr w:type="spellStart"/>
+      <w:r>
+        <w:rPr>
+          <w:b/>
+        </w:rPr>
+        <w:t>Levene</w:t>
+      </w:r>
+      <w:proofErr w:type="spellEnd"/>
+      <w:r>
+        <w:rPr>
+          <w:b/>
+        </w:rPr>
+        <w:t xml:space="preserve"> test</w:t>
       </w:r>
       <w:r>
         <w:t xml:space="preserve"> </w:t>
@@ -11439,7 +12644,23 @@
         <w:t>Bartlett test</w:t>
       </w:r>
       <w:r>
-        <w:t>, implemented in R via bartlett.test()</w:t>
+        <w:t xml:space="preserve">, implemented in R via </w:t>
+      </w:r>
+      <w:proofErr w:type="spellStart"/>
+      <w:r>
+        <w:t>bartlett.</w:t>
+      </w:r>
+      <w:proofErr w:type="gramStart"/>
+      <w:r>
+        <w:t>test</w:t>
+      </w:r>
+      <w:proofErr w:type="spellEnd"/>
+      <w:r>
+        <w:t>(</w:t>
+      </w:r>
+      <w:proofErr w:type="gramEnd"/>
+      <w:r>
+        <w:t>)</w:t>
       </w:r>
       <w:r>
         <w:t xml:space="preserve"> </w:t>
@@ -11452,11 +12673,19 @@
       <w:pPr>
         <w:pStyle w:val="ListBullet"/>
       </w:pPr>
-      <w:r>
-        <w:rPr>
-          <w:b/>
-        </w:rPr>
-        <w:t xml:space="preserve">Levene’s test </w:t>
+      <w:proofErr w:type="spellStart"/>
+      <w:r>
+        <w:rPr>
+          <w:b/>
+        </w:rPr>
+        <w:t>Levene’s</w:t>
+      </w:r>
+      <w:proofErr w:type="spellEnd"/>
+      <w:r>
+        <w:rPr>
+          <w:b/>
+        </w:rPr>
+        <w:t xml:space="preserve"> test </w:t>
       </w:r>
       <w:r>
         <w:rPr>
@@ -11478,14 +12707,21 @@
         <w:ind w:left="720"/>
       </w:pPr>
       <w:r>
-        <w:t>Suppose we have our outcome variable Y</w:t>
+        <w:t xml:space="preserve">Suppose we have our outcome variable </w:t>
+      </w:r>
+      <w:proofErr w:type="gramStart"/>
+      <w:r>
+        <w:t>Y</w:t>
       </w:r>
       <w:r>
         <w:t>(</w:t>
       </w:r>
+      <w:proofErr w:type="spellStart"/>
+      <w:proofErr w:type="gramEnd"/>
       <w:r>
         <w:t>i</w:t>
       </w:r>
+      <w:proofErr w:type="spellEnd"/>
       <w:r>
         <w:t xml:space="preserve">, </w:t>
       </w:r>
@@ -11518,10 +12754,23 @@
         <w:t>,</w:t>
       </w:r>
       <w:r>
-        <w:t xml:space="preserve"> Z</w:t>
-      </w:r>
-      <w:r>
-        <w:t>(i, k)</w:t>
+        <w:t xml:space="preserve"> </w:t>
+      </w:r>
+      <w:proofErr w:type="gramStart"/>
+      <w:r>
+        <w:t>Z</w:t>
+      </w:r>
+      <w:r>
+        <w:t>(</w:t>
+      </w:r>
+      <w:proofErr w:type="spellStart"/>
+      <w:proofErr w:type="gramEnd"/>
+      <w:r>
+        <w:t>i</w:t>
+      </w:r>
+      <w:proofErr w:type="spellEnd"/>
+      <w:r>
+        <w:t>, k)</w:t>
       </w:r>
       <w:r>
         <w:t xml:space="preserve">, corresponding to the </w:t>
@@ -11602,10 +12851,23 @@
         <w:t xml:space="preserve">Take </w:t>
       </w:r>
       <w:r>
-        <w:t>a moment to think about what Z</w:t>
-      </w:r>
-      <w:r>
-        <w:t>(i, k)</w:t>
+        <w:t xml:space="preserve">a moment to think about what </w:t>
+      </w:r>
+      <w:proofErr w:type="gramStart"/>
+      <w:r>
+        <w:t>Z</w:t>
+      </w:r>
+      <w:r>
+        <w:t>(</w:t>
+      </w:r>
+      <w:proofErr w:type="spellStart"/>
+      <w:proofErr w:type="gramEnd"/>
+      <w:r>
+        <w:t>i</w:t>
+      </w:r>
+      <w:proofErr w:type="spellEnd"/>
+      <w:r>
+        <w:t>, k)</w:t>
       </w:r>
       <w:r>
         <w:t xml:space="preserve"> actually is</w:t>
@@ -11629,6 +12891,7 @@
       <w:r>
         <w:t xml:space="preserve">The value of </w:t>
       </w:r>
+      <w:proofErr w:type="gramStart"/>
       <w:r>
         <w:rPr>
           <w:b/>
@@ -11639,7 +12902,22 @@
         <w:rPr>
           <w:b/>
         </w:rPr>
-        <w:t>(i, k)</w:t>
+        <w:t>(</w:t>
+      </w:r>
+      <w:proofErr w:type="spellStart"/>
+      <w:proofErr w:type="gramEnd"/>
+      <w:r>
+        <w:rPr>
+          <w:b/>
+        </w:rPr>
+        <w:t>i</w:t>
+      </w:r>
+      <w:proofErr w:type="spellEnd"/>
+      <w:r>
+        <w:rPr>
+          <w:b/>
+        </w:rPr>
+        <w:t>, k)</w:t>
       </w:r>
       <w:r>
         <w:t xml:space="preserve"> </w:t>
@@ -11648,7 +12926,23 @@
         <w:t xml:space="preserve">= </w:t>
       </w:r>
       <w:r>
-        <w:t xml:space="preserve">a measure of how the i-th observation in the k-th group deviates from its group mean. </w:t>
+        <w:t xml:space="preserve">a measure of how the </w:t>
+      </w:r>
+      <w:proofErr w:type="spellStart"/>
+      <w:r>
+        <w:t>i-th</w:t>
+      </w:r>
+      <w:proofErr w:type="spellEnd"/>
+      <w:r>
+        <w:t xml:space="preserve"> observation in the k-</w:t>
+      </w:r>
+      <w:proofErr w:type="spellStart"/>
+      <w:r>
+        <w:t>th</w:t>
+      </w:r>
+      <w:proofErr w:type="spellEnd"/>
+      <w:r>
+        <w:t xml:space="preserve"> group deviates from its group mean. </w:t>
       </w:r>
     </w:p>
     <w:p>
@@ -11698,7 +12992,15 @@
         <w:ind w:left="720"/>
       </w:pPr>
       <w:r>
-        <w:t xml:space="preserve">So, the null in a Levene’s test </w:t>
+        <w:t xml:space="preserve">So, the null in a </w:t>
+      </w:r>
+      <w:proofErr w:type="spellStart"/>
+      <w:r>
+        <w:t>Levene’s</w:t>
+      </w:r>
+      <w:proofErr w:type="spellEnd"/>
+      <w:r>
+        <w:t xml:space="preserve"> test </w:t>
       </w:r>
       <w:r>
         <w:t xml:space="preserve">= </w:t>
@@ -11753,8 +13055,13 @@
       <w:r>
         <w:t xml:space="preserve">So, all </w:t>
       </w:r>
-      <w:r>
-        <w:t xml:space="preserve">Levene’s test does </w:t>
+      <w:proofErr w:type="spellStart"/>
+      <w:r>
+        <w:t>Levene’s</w:t>
+      </w:r>
+      <w:proofErr w:type="spellEnd"/>
+      <w:r>
+        <w:t xml:space="preserve"> test does </w:t>
       </w:r>
       <w:r>
         <w:t xml:space="preserve">= </w:t>
@@ -11769,10 +13076,23 @@
         <w:t>new variable</w:t>
       </w:r>
       <w:r>
-        <w:t xml:space="preserve"> Z</w:t>
-      </w:r>
-      <w:r>
-        <w:t>(i, k)</w:t>
+        <w:t xml:space="preserve"> </w:t>
+      </w:r>
+      <w:proofErr w:type="gramStart"/>
+      <w:r>
+        <w:t>Z</w:t>
+      </w:r>
+      <w:r>
+        <w:t>(</w:t>
+      </w:r>
+      <w:proofErr w:type="spellStart"/>
+      <w:proofErr w:type="gramEnd"/>
+      <w:r>
+        <w:t>i</w:t>
+      </w:r>
+      <w:proofErr w:type="spellEnd"/>
+      <w:r>
+        <w:t>, k)</w:t>
       </w:r>
       <w:r>
         <w:t xml:space="preserve">. </w:t>
@@ -11887,7 +13207,15 @@
         <w:pStyle w:val="ListBullet"/>
       </w:pPr>
       <w:r>
-        <w:t xml:space="preserve">Regardless of whether doing the Levene or Brown-Forsythe test, the test statistic </w:t>
+        <w:t xml:space="preserve">Regardless of whether doing the </w:t>
+      </w:r>
+      <w:proofErr w:type="spellStart"/>
+      <w:r>
+        <w:t>Levene</w:t>
+      </w:r>
+      <w:proofErr w:type="spellEnd"/>
+      <w:r>
+        <w:t xml:space="preserve"> or Brown-Forsythe test, the test statistic </w:t>
       </w:r>
       <w:r>
         <w:t>(</w:t>
@@ -11938,16 +13266,37 @@
         <w:t xml:space="preserve"> </w:t>
       </w:r>
       <w:r>
-        <w:t>just using a Z</w:t>
-      </w:r>
-      <w:r>
-        <w:t>(i, k)</w:t>
+        <w:t xml:space="preserve">just using a </w:t>
+      </w:r>
+      <w:proofErr w:type="gramStart"/>
+      <w:r>
+        <w:t>Z</w:t>
+      </w:r>
+      <w:r>
+        <w:t>(</w:t>
+      </w:r>
+      <w:proofErr w:type="spellStart"/>
+      <w:proofErr w:type="gramEnd"/>
+      <w:r>
+        <w:t>i</w:t>
+      </w:r>
+      <w:proofErr w:type="spellEnd"/>
+      <w:r>
+        <w:t>, k)</w:t>
       </w:r>
       <w:r>
         <w:t xml:space="preserve"> rather than Y</w:t>
       </w:r>
       <w:r>
-        <w:t>(i, k)</w:t>
+        <w:t>(</w:t>
+      </w:r>
+      <w:proofErr w:type="spellStart"/>
+      <w:r>
+        <w:t>i</w:t>
+      </w:r>
+      <w:proofErr w:type="spellEnd"/>
+      <w:r>
+        <w:t>, k)</w:t>
       </w:r>
       <w:r>
         <w:t xml:space="preserve">. </w:t>
@@ -11964,10 +13313,31 @@
         <w:t>a</w:t>
       </w:r>
       <w:r>
-        <w:t xml:space="preserve"> Levene test is just an ANOVA, it would be easy enough to manually create the transformed variable Z</w:t>
-      </w:r>
-      <w:r>
-        <w:t>(i, k)</w:t>
+        <w:t xml:space="preserve"> </w:t>
+      </w:r>
+      <w:proofErr w:type="spellStart"/>
+      <w:r>
+        <w:t>Levene</w:t>
+      </w:r>
+      <w:proofErr w:type="spellEnd"/>
+      <w:r>
+        <w:t xml:space="preserve"> test is just an ANOVA, it would be easy enough to manually create the transformed variable </w:t>
+      </w:r>
+      <w:proofErr w:type="gramStart"/>
+      <w:r>
+        <w:t>Z</w:t>
+      </w:r>
+      <w:r>
+        <w:t>(</w:t>
+      </w:r>
+      <w:proofErr w:type="spellStart"/>
+      <w:proofErr w:type="gramEnd"/>
+      <w:r>
+        <w:t>i</w:t>
+      </w:r>
+      <w:proofErr w:type="spellEnd"/>
+      <w:r>
+        <w:t>, k)</w:t>
       </w:r>
       <w:r>
         <w:t xml:space="preserve"> </w:t>
@@ -11976,7 +13346,15 @@
         <w:t>+</w:t>
       </w:r>
       <w:r>
-        <w:t xml:space="preserve"> use aov()</w:t>
+        <w:t xml:space="preserve"> use </w:t>
+      </w:r>
+      <w:proofErr w:type="spellStart"/>
+      <w:r>
+        <w:t>aov</w:t>
+      </w:r>
+      <w:proofErr w:type="spellEnd"/>
+      <w:r>
+        <w:t>()</w:t>
       </w:r>
       <w:r>
         <w:t xml:space="preserve"> </w:t>
@@ -12007,11 +13385,27 @@
       <w:r>
         <w:t xml:space="preserve">use </w:t>
       </w:r>
-      <w:r>
-        <w:rPr>
-          <w:b/>
-        </w:rPr>
-        <w:t>leveneTest()</w:t>
+      <w:proofErr w:type="spellStart"/>
+      <w:proofErr w:type="gramStart"/>
+      <w:r>
+        <w:rPr>
+          <w:b/>
+        </w:rPr>
+        <w:t>leveneTest</w:t>
+      </w:r>
+      <w:proofErr w:type="spellEnd"/>
+      <w:r>
+        <w:rPr>
+          <w:b/>
+        </w:rPr>
+        <w:t>(</w:t>
+      </w:r>
+      <w:proofErr w:type="gramEnd"/>
+      <w:r>
+        <w:rPr>
+          <w:b/>
+        </w:rPr>
+        <w:t>)</w:t>
       </w:r>
       <w:r>
         <w:t xml:space="preserve"> from</w:t>
@@ -12119,8 +13513,21 @@
       <w:r>
         <w:t xml:space="preserve">= </w:t>
       </w:r>
-      <w:r>
-        <w:t>actually input the original aov object</w:t>
+      <w:proofErr w:type="gramStart"/>
+      <w:r>
+        <w:t>actually input</w:t>
+      </w:r>
+      <w:proofErr w:type="gramEnd"/>
+      <w:r>
+        <w:t xml:space="preserve"> the original </w:t>
+      </w:r>
+      <w:proofErr w:type="spellStart"/>
+      <w:r>
+        <w:t>aov</w:t>
+      </w:r>
+      <w:proofErr w:type="spellEnd"/>
+      <w:r>
+        <w:t xml:space="preserve"> object</w:t>
       </w:r>
     </w:p>
     <w:p>
@@ -12133,8 +13540,13 @@
         <w:ind w:left="1080"/>
       </w:pPr>
       <w:r>
-        <w:t>See the test is non-significant, F(</w:t>
-      </w:r>
+        <w:t xml:space="preserve">See the test is non-significant, </w:t>
+      </w:r>
+      <w:proofErr w:type="gramStart"/>
+      <w:r>
+        <w:t>F(</w:t>
+      </w:r>
+      <w:proofErr w:type="gramEnd"/>
       <w:r>
         <w:t>2,15</w:t>
       </w:r>
@@ -12170,11 +13582,16 @@
         <w:ind w:left="1080"/>
       </w:pPr>
       <w:r>
-        <w:t>Remember, although R reports the test statistic as an F-value, it could equally be called W, in which case just write W</w:t>
+        <w:t xml:space="preserve">Remember, although R reports the test statistic as an F-value, it could equally be called W, in which case just write </w:t>
+      </w:r>
+      <w:proofErr w:type="gramStart"/>
+      <w:r>
+        <w:t>W</w:t>
       </w:r>
       <w:r>
         <w:t>(</w:t>
       </w:r>
+      <w:proofErr w:type="gramEnd"/>
       <w:r>
         <w:t>2,15</w:t>
       </w:r>
@@ -12213,11 +13630,27 @@
       <w:r>
         <w:t xml:space="preserve">you that, by default, </w:t>
       </w:r>
+      <w:proofErr w:type="spellStart"/>
+      <w:proofErr w:type="gramStart"/>
       <w:r>
         <w:rPr>
           <w:i/>
         </w:rPr>
-        <w:t>leveneTest()actually does the Brown-Forsythe test</w:t>
+        <w:t>leveneTest</w:t>
+      </w:r>
+      <w:proofErr w:type="spellEnd"/>
+      <w:r>
+        <w:rPr>
+          <w:i/>
+        </w:rPr>
+        <w:t>(</w:t>
+      </w:r>
+      <w:proofErr w:type="gramEnd"/>
+      <w:r>
+        <w:rPr>
+          <w:i/>
+        </w:rPr>
+        <w:t>)actually does the Brown-Forsythe test</w:t>
       </w:r>
       <w:r>
         <w:t xml:space="preserve">. </w:t>
@@ -12307,8 +13740,21 @@
         </w:tabs>
         <w:ind w:left="1080"/>
       </w:pPr>
-      <w:r>
-        <w:t xml:space="preserve">That being said, in most cases it’s probably best to stick to the default value, since Brown-Forsythe is a bit more robust than the original Levene test. </w:t>
+      <w:proofErr w:type="gramStart"/>
+      <w:r>
+        <w:t>That being said, in</w:t>
+      </w:r>
+      <w:proofErr w:type="gramEnd"/>
+      <w:r>
+        <w:t xml:space="preserve"> most cases it’s probably best to stick to the default value, since Brown-Forsythe is a bit more robust than the original </w:t>
+      </w:r>
+      <w:proofErr w:type="spellStart"/>
+      <w:r>
+        <w:t>Levene</w:t>
+      </w:r>
+      <w:proofErr w:type="spellEnd"/>
+      <w:r>
+        <w:t xml:space="preserve"> test. </w:t>
       </w:r>
     </w:p>
     <w:p>
@@ -12335,7 +13781,20 @@
         <w:t xml:space="preserve">1) As </w:t>
       </w:r>
       <w:r>
-        <w:t xml:space="preserve">mentioned above, there are other ways of calling leveneTest(). </w:t>
+        <w:t xml:space="preserve">mentioned above, there are other ways of calling </w:t>
+      </w:r>
+      <w:proofErr w:type="spellStart"/>
+      <w:proofErr w:type="gramStart"/>
+      <w:r>
+        <w:t>leveneTest</w:t>
+      </w:r>
+      <w:proofErr w:type="spellEnd"/>
+      <w:r>
+        <w:t>(</w:t>
+      </w:r>
+      <w:proofErr w:type="gramEnd"/>
+      <w:r>
+        <w:t xml:space="preserve">). </w:t>
       </w:r>
     </w:p>
     <w:p>
@@ -12348,13 +13807,31 @@
         <w:ind w:left="1080"/>
       </w:pPr>
       <w:r>
-        <w:t xml:space="preserve">Although vast majority of situations that call for a Levene test involve checking the assumptions of an ANOVA (in which case you probably have a variable </w:t>
+        <w:t xml:space="preserve">Although vast majority of situations that call for a </w:t>
+      </w:r>
+      <w:proofErr w:type="spellStart"/>
+      <w:r>
+        <w:t>Levene</w:t>
+      </w:r>
+      <w:proofErr w:type="spellEnd"/>
+      <w:r>
+        <w:t xml:space="preserve"> test involve checking the assumptions of an ANOVA (in which case you probably have a variable </w:t>
       </w:r>
       <w:r>
         <w:t>like</w:t>
       </w:r>
       <w:r>
-        <w:t xml:space="preserve"> my.anova), sometimes you might find yourself wanting to specify variables directly. </w:t>
+        <w:t xml:space="preserve"> </w:t>
+      </w:r>
+      <w:proofErr w:type="spellStart"/>
+      <w:proofErr w:type="gramStart"/>
+      <w:r>
+        <w:t>my.anova</w:t>
+      </w:r>
+      <w:proofErr w:type="spellEnd"/>
+      <w:proofErr w:type="gramEnd"/>
+      <w:r>
+        <w:t xml:space="preserve">), sometimes you might find yourself wanting to specify variables directly. </w:t>
       </w:r>
     </w:p>
     <w:p>
@@ -12436,7 +13913,60 @@
         <w:ind w:left="1080"/>
       </w:pPr>
       <w:r>
-        <w:t xml:space="preserve">&gt; leveneTest(y = mood.gain ~ drug, data = clin.trial) # y is a formula in this case &gt; leveneTest(y = clin.trial$mood.gain, group = clin.trial$drug) # y is the outcome </w:t>
+        <w:t xml:space="preserve">&gt; </w:t>
+      </w:r>
+      <w:proofErr w:type="spellStart"/>
+      <w:proofErr w:type="gramStart"/>
+      <w:r>
+        <w:t>leveneTest</w:t>
+      </w:r>
+      <w:proofErr w:type="spellEnd"/>
+      <w:r>
+        <w:t>(</w:t>
+      </w:r>
+      <w:proofErr w:type="gramEnd"/>
+      <w:r>
+        <w:t xml:space="preserve">y = </w:t>
+      </w:r>
+      <w:proofErr w:type="spellStart"/>
+      <w:r>
+        <w:t>mood.gain</w:t>
+      </w:r>
+      <w:proofErr w:type="spellEnd"/>
+      <w:r>
+        <w:t xml:space="preserve"> ~ drug, data = </w:t>
+      </w:r>
+      <w:proofErr w:type="spellStart"/>
+      <w:r>
+        <w:t>clin.trial</w:t>
+      </w:r>
+      <w:proofErr w:type="spellEnd"/>
+      <w:r>
+        <w:t xml:space="preserve">) # y is a formula in this case &gt; </w:t>
+      </w:r>
+      <w:proofErr w:type="spellStart"/>
+      <w:r>
+        <w:t>leveneTest</w:t>
+      </w:r>
+      <w:proofErr w:type="spellEnd"/>
+      <w:r>
+        <w:t xml:space="preserve">(y = </w:t>
+      </w:r>
+      <w:proofErr w:type="spellStart"/>
+      <w:r>
+        <w:t>clin.trial$mood.gain</w:t>
+      </w:r>
+      <w:proofErr w:type="spellEnd"/>
+      <w:r>
+        <w:t xml:space="preserve">, group = </w:t>
+      </w:r>
+      <w:proofErr w:type="spellStart"/>
+      <w:r>
+        <w:t>clin.trial$drug</w:t>
+      </w:r>
+      <w:proofErr w:type="spellEnd"/>
+      <w:r>
+        <w:t xml:space="preserve">) # y is the outcome </w:t>
       </w:r>
     </w:p>
     <w:p>
@@ -12458,7 +13988,28 @@
         <w:t xml:space="preserve">It’s </w:t>
       </w:r>
       <w:r>
-        <w:t>possible to run a Levene test just using aov()</w:t>
+        <w:t xml:space="preserve">possible to run a </w:t>
+      </w:r>
+      <w:proofErr w:type="spellStart"/>
+      <w:r>
+        <w:t>Levene</w:t>
+      </w:r>
+      <w:proofErr w:type="spellEnd"/>
+      <w:r>
+        <w:t xml:space="preserve"> test just using </w:t>
+      </w:r>
+      <w:proofErr w:type="spellStart"/>
+      <w:proofErr w:type="gramStart"/>
+      <w:r>
+        <w:t>aov</w:t>
+      </w:r>
+      <w:proofErr w:type="spellEnd"/>
+      <w:r>
+        <w:t>(</w:t>
+      </w:r>
+      <w:proofErr w:type="gramEnd"/>
+      <w:r>
+        <w:t>)</w:t>
       </w:r>
     </w:p>
     <w:p>
@@ -12498,8 +14049,13 @@
       <w:r>
         <w:t xml:space="preserve">a </w:t>
       </w:r>
-      <w:r>
-        <w:t>Levene test (</w:t>
+      <w:proofErr w:type="spellStart"/>
+      <w:r>
+        <w:t>Levene</w:t>
+      </w:r>
+      <w:proofErr w:type="spellEnd"/>
+      <w:r>
+        <w:t xml:space="preserve"> test (</w:t>
       </w:r>
       <w:r>
         <w:t>w/ center = mean)</w:t>
@@ -12674,7 +14230,15 @@
         <w:sym w:font="Wingdings" w:char="F0E0"/>
       </w:r>
       <w:r>
-        <w:t xml:space="preserve"> Levene test came back non-significant, so we probably don’t need to worry. </w:t>
+        <w:t xml:space="preserve"> </w:t>
+      </w:r>
+      <w:proofErr w:type="spellStart"/>
+      <w:r>
+        <w:t>Levene</w:t>
+      </w:r>
+      <w:proofErr w:type="spellEnd"/>
+      <w:r>
+        <w:t xml:space="preserve"> test came back non-significant, so we probably don’t need to worry. </w:t>
       </w:r>
     </w:p>
     <w:p>
@@ -12759,17 +14323,47 @@
       <w:r>
         <w:t xml:space="preserve">implemented in R using </w:t>
       </w:r>
-      <w:r>
-        <w:rPr>
-          <w:b/>
-        </w:rPr>
-        <w:t>oneway.test()</w:t>
-      </w:r>
-      <w:r>
-        <w:t xml:space="preserve"> </w:t>
-      </w:r>
-      <w:r>
-        <w:t>w/ args = model formula</w:t>
+      <w:proofErr w:type="spellStart"/>
+      <w:r>
+        <w:rPr>
+          <w:b/>
+        </w:rPr>
+        <w:t>oneway.</w:t>
+      </w:r>
+      <w:proofErr w:type="gramStart"/>
+      <w:r>
+        <w:rPr>
+          <w:b/>
+        </w:rPr>
+        <w:t>test</w:t>
+      </w:r>
+      <w:proofErr w:type="spellEnd"/>
+      <w:r>
+        <w:rPr>
+          <w:b/>
+        </w:rPr>
+        <w:t>(</w:t>
+      </w:r>
+      <w:proofErr w:type="gramEnd"/>
+      <w:r>
+        <w:rPr>
+          <w:b/>
+        </w:rPr>
+        <w:t>)</w:t>
+      </w:r>
+      <w:r>
+        <w:t xml:space="preserve"> </w:t>
+      </w:r>
+      <w:r>
+        <w:t xml:space="preserve">w/ </w:t>
+      </w:r>
+      <w:proofErr w:type="spellStart"/>
+      <w:r>
+        <w:t>args</w:t>
+      </w:r>
+      <w:proofErr w:type="spellEnd"/>
+      <w:r>
+        <w:t xml:space="preserve"> = model formula</w:t>
       </w:r>
       <w:r>
         <w:t xml:space="preserve"> </w:t>
@@ -12795,8 +14389,13 @@
       <w:r>
         <w:t xml:space="preserve">frame containing the variables, + </w:t>
       </w:r>
-      <w:r>
-        <w:t xml:space="preserve">var.equal. </w:t>
+      <w:proofErr w:type="spellStart"/>
+      <w:r>
+        <w:t>var.equal</w:t>
+      </w:r>
+      <w:proofErr w:type="spellEnd"/>
+      <w:r>
+        <w:t xml:space="preserve">. </w:t>
       </w:r>
     </w:p>
     <w:p>
@@ -12811,8 +14410,15 @@
       <w:r>
         <w:t xml:space="preserve">If </w:t>
       </w:r>
-      <w:r>
-        <w:t xml:space="preserve">var.equal </w:t>
+      <w:proofErr w:type="spellStart"/>
+      <w:proofErr w:type="gramStart"/>
+      <w:r>
+        <w:t>var.equal</w:t>
+      </w:r>
+      <w:proofErr w:type="spellEnd"/>
+      <w:proofErr w:type="gramEnd"/>
+      <w:r>
+        <w:t xml:space="preserve"> </w:t>
       </w:r>
       <w:r>
         <w:t xml:space="preserve">is FALSE (default) a Welch one-way test is run. </w:t>
@@ -12865,12 +14471,16 @@
       <w:r>
         <w:t xml:space="preserve">a </w:t>
       </w:r>
+      <w:proofErr w:type="spellStart"/>
+      <w:proofErr w:type="gramStart"/>
       <w:r>
         <w:rPr>
           <w:b/>
         </w:rPr>
         <w:t>na.action</w:t>
       </w:r>
+      <w:proofErr w:type="spellEnd"/>
+      <w:proofErr w:type="gramEnd"/>
       <w:r>
         <w:t xml:space="preserve"> argument that tells it how to handle missing data</w:t>
       </w:r>
@@ -12969,7 +14579,17 @@
         <w:t xml:space="preserve"> our ori</w:t>
       </w:r>
       <w:r>
-        <w:t>ginal ANOVA (set var.equal = TRUE)</w:t>
+        <w:t xml:space="preserve">ginal ANOVA (set </w:t>
+      </w:r>
+      <w:proofErr w:type="spellStart"/>
+      <w:proofErr w:type="gramStart"/>
+      <w:r>
+        <w:t>var.equal</w:t>
+      </w:r>
+      <w:proofErr w:type="spellEnd"/>
+      <w:proofErr w:type="gramEnd"/>
+      <w:r>
+        <w:t xml:space="preserve"> = TRUE)</w:t>
       </w:r>
     </w:p>
     <w:p>
@@ -13032,8 +14652,13 @@
       <w:r>
         <w:t xml:space="preserve">ANOVA gave us </w:t>
       </w:r>
-      <w:r>
-        <w:t>F(2, 15)</w:t>
+      <w:proofErr w:type="gramStart"/>
+      <w:r>
+        <w:t>F(</w:t>
+      </w:r>
+      <w:proofErr w:type="gramEnd"/>
+      <w:r>
+        <w:t>2, 15)</w:t>
       </w:r>
       <w:r>
         <w:t xml:space="preserve"> </w:t>
@@ -13073,12 +14698,14 @@
         </w:rPr>
         <w:t xml:space="preserve"> test reduced the within-groups </w:t>
       </w:r>
+      <w:proofErr w:type="spellStart"/>
       <w:r>
         <w:rPr>
           <w:highlight w:val="yellow"/>
         </w:rPr>
         <w:t>dF</w:t>
       </w:r>
+      <w:proofErr w:type="spellEnd"/>
       <w:r>
         <w:t xml:space="preserve"> from 15 to 9.49, </w:t>
       </w:r>
@@ -13165,7 +14792,20 @@
         <w:t xml:space="preserve">residuals </w:t>
       </w:r>
       <w:r>
-        <w:t>(ε(i, k)</w:t>
+        <w:t>(</w:t>
+      </w:r>
+      <w:proofErr w:type="gramStart"/>
+      <w:r>
+        <w:t>ε(</w:t>
+      </w:r>
+      <w:proofErr w:type="spellStart"/>
+      <w:proofErr w:type="gramEnd"/>
+      <w:r>
+        <w:t>i</w:t>
+      </w:r>
+      <w:proofErr w:type="spellEnd"/>
+      <w:r>
+        <w:t>, k)</w:t>
       </w:r>
       <w:r>
         <w:t xml:space="preserve"> values) so we can draw </w:t>
@@ -13193,17 +14833,33 @@
       <w:r>
         <w:t xml:space="preserve"> w/ </w:t>
       </w:r>
-      <w:r>
-        <w:rPr>
-          <w:b/>
-        </w:rPr>
-        <w:t>residuals()</w:t>
-      </w:r>
-      <w:r>
-        <w:t xml:space="preserve"> </w:t>
-      </w:r>
-      <w:r>
-        <w:t xml:space="preserve">on the aov object, draw </w:t>
+      <w:proofErr w:type="gramStart"/>
+      <w:r>
+        <w:rPr>
+          <w:b/>
+        </w:rPr>
+        <w:t>residuals(</w:t>
+      </w:r>
+      <w:proofErr w:type="gramEnd"/>
+      <w:r>
+        <w:rPr>
+          <w:b/>
+        </w:rPr>
+        <w:t>)</w:t>
+      </w:r>
+      <w:r>
+        <w:t xml:space="preserve"> </w:t>
+      </w:r>
+      <w:r>
+        <w:t xml:space="preserve">on the </w:t>
+      </w:r>
+      <w:proofErr w:type="spellStart"/>
+      <w:r>
+        <w:t>aov</w:t>
+      </w:r>
+      <w:proofErr w:type="spellEnd"/>
+      <w:r>
+        <w:t xml:space="preserve"> object, draw </w:t>
       </w:r>
       <w:r>
         <w:t>plots</w:t>
@@ -13385,7 +15041,15 @@
         <w:t xml:space="preserve">QQ plot both </w:t>
       </w:r>
       <w:r>
-        <w:t xml:space="preserve">look pretty normal, which is </w:t>
+        <w:t xml:space="preserve">look </w:t>
+      </w:r>
+      <w:proofErr w:type="gramStart"/>
+      <w:r>
+        <w:t>pretty normal</w:t>
+      </w:r>
+      <w:proofErr w:type="gramEnd"/>
+      <w:r>
+        <w:t xml:space="preserve">, which is </w:t>
       </w:r>
       <w:r>
         <w:t xml:space="preserve">supported by the results of </w:t>
@@ -13493,7 +15157,15 @@
         <w:t>do</w:t>
       </w:r>
       <w:r>
-        <w:t xml:space="preserve">n’t rely on any particular assumption about the kind of distribution involved). </w:t>
+        <w:t xml:space="preserve">n’t rely on any </w:t>
+      </w:r>
+      <w:proofErr w:type="gramStart"/>
+      <w:r>
+        <w:t>particular assumption</w:t>
+      </w:r>
+      <w:proofErr w:type="gramEnd"/>
+      <w:r>
+        <w:t xml:space="preserve"> about the kind of distribution involved). </w:t>
       </w:r>
     </w:p>
     <w:p>
@@ -13589,7 +15261,15 @@
         <w:t xml:space="preserve">= </w:t>
       </w:r>
       <w:r>
-        <w:t xml:space="preserve">surprisingly similar to ANOVA, in some ways. </w:t>
+        <w:t xml:space="preserve">surprisingly </w:t>
+      </w:r>
+      <w:proofErr w:type="gramStart"/>
+      <w:r>
+        <w:t>similar to</w:t>
+      </w:r>
+      <w:proofErr w:type="gramEnd"/>
+      <w:r>
+        <w:t xml:space="preserve"> ANOVA, in some ways. </w:t>
       </w:r>
     </w:p>
     <w:p>
@@ -13602,11 +15282,21 @@
       <w:r>
         <w:t xml:space="preserve">w/ </w:t>
       </w:r>
+      <w:proofErr w:type="gramStart"/>
       <w:r>
         <w:t>Y</w:t>
       </w:r>
       <w:r>
-        <w:t>(i, k)</w:t>
+        <w:t>(</w:t>
+      </w:r>
+      <w:proofErr w:type="spellStart"/>
+      <w:proofErr w:type="gramEnd"/>
+      <w:r>
+        <w:t>i</w:t>
+      </w:r>
+      <w:proofErr w:type="spellEnd"/>
+      <w:r>
+        <w:t>, k)</w:t>
       </w:r>
       <w:r>
         <w:t>, th</w:t>
@@ -13618,19 +15308,32 @@
         <w:t xml:space="preserve"> value of the outcome variable, </w:t>
       </w:r>
       <w:r>
-        <w:t>for the i</w:t>
+        <w:t xml:space="preserve">for the </w:t>
+      </w:r>
+      <w:proofErr w:type="spellStart"/>
+      <w:r>
+        <w:t>i</w:t>
       </w:r>
       <w:r>
         <w:t>-</w:t>
       </w:r>
       <w:r>
-        <w:t>th person in the k</w:t>
+        <w:t>th</w:t>
+      </w:r>
+      <w:proofErr w:type="spellEnd"/>
+      <w:r>
+        <w:t xml:space="preserve"> person in the k</w:t>
       </w:r>
       <w:r>
         <w:t>-</w:t>
       </w:r>
-      <w:r>
-        <w:t xml:space="preserve">th group. </w:t>
+      <w:proofErr w:type="spellStart"/>
+      <w:r>
+        <w:t>th</w:t>
+      </w:r>
+      <w:proofErr w:type="spellEnd"/>
+      <w:r>
+        <w:t xml:space="preserve"> group. </w:t>
       </w:r>
     </w:p>
     <w:p>
@@ -13650,14 +15353,21 @@
         <w:t>rank order</w:t>
       </w:r>
       <w:r>
-        <w:t xml:space="preserve"> all these Y</w:t>
+        <w:t xml:space="preserve"> all these </w:t>
+      </w:r>
+      <w:proofErr w:type="gramStart"/>
+      <w:r>
+        <w:t>Y</w:t>
       </w:r>
       <w:r>
         <w:t>(</w:t>
       </w:r>
+      <w:proofErr w:type="spellStart"/>
+      <w:proofErr w:type="gramEnd"/>
       <w:r>
         <w:t>i</w:t>
       </w:r>
+      <w:proofErr w:type="spellEnd"/>
       <w:r>
         <w:t xml:space="preserve">, </w:t>
       </w:r>
@@ -13687,15 +15397,19 @@
       <w:r>
         <w:t xml:space="preserve">Let </w:t>
       </w:r>
+      <w:proofErr w:type="gramStart"/>
       <w:r>
         <w:t>R</w:t>
       </w:r>
       <w:r>
         <w:t>(</w:t>
       </w:r>
+      <w:proofErr w:type="spellStart"/>
+      <w:proofErr w:type="gramEnd"/>
       <w:r>
         <w:t>i</w:t>
       </w:r>
+      <w:proofErr w:type="spellEnd"/>
       <w:r>
         <w:t xml:space="preserve">, </w:t>
       </w:r>
@@ -13712,19 +15426,43 @@
         <w:t xml:space="preserve">= </w:t>
       </w:r>
       <w:r>
-        <w:t>the ranking given to the i</w:t>
+        <w:t xml:space="preserve">the ranking given to the </w:t>
+      </w:r>
+      <w:proofErr w:type="spellStart"/>
+      <w:r>
+        <w:t>i</w:t>
       </w:r>
       <w:r>
         <w:t>-</w:t>
       </w:r>
       <w:r>
-        <w:t>th member of the k</w:t>
-      </w:r>
-      <w:r>
-        <w:t>-th group + calculate R¯</w:t>
-      </w:r>
-      <w:r>
-        <w:t xml:space="preserve">k, the </w:t>
+        <w:t>th</w:t>
+      </w:r>
+      <w:proofErr w:type="spellEnd"/>
+      <w:r>
+        <w:t xml:space="preserve"> member of the k</w:t>
+      </w:r>
+      <w:r>
+        <w:t>-</w:t>
+      </w:r>
+      <w:proofErr w:type="spellStart"/>
+      <w:r>
+        <w:t>th</w:t>
+      </w:r>
+      <w:proofErr w:type="spellEnd"/>
+      <w:r>
+        <w:t xml:space="preserve"> group + calculate </w:t>
+      </w:r>
+      <w:proofErr w:type="spellStart"/>
+      <w:r>
+        <w:t>R¯</w:t>
+      </w:r>
+      <w:r>
+        <w:t>k</w:t>
+      </w:r>
+      <w:proofErr w:type="spellEnd"/>
+      <w:r>
+        <w:t xml:space="preserve">, the </w:t>
       </w:r>
       <w:r>
         <w:rPr>
@@ -13741,8 +15479,13 @@
       <w:r>
         <w:t>-</w:t>
       </w:r>
-      <w:r>
-        <w:t xml:space="preserve">th group: </w:t>
+      <w:proofErr w:type="spellStart"/>
+      <w:r>
+        <w:t>th</w:t>
+      </w:r>
+      <w:proofErr w:type="spellEnd"/>
+      <w:r>
+        <w:t xml:space="preserve"> group: </w:t>
       </w:r>
     </w:p>
     <w:p>
@@ -13883,15 +15626,19 @@
       <w:r>
         <w:t xml:space="preserve"> scores (i.e. calculate (</w:t>
       </w:r>
+      <w:proofErr w:type="gramStart"/>
       <w:r>
         <w:t>R</w:t>
       </w:r>
       <w:r>
         <w:t>(</w:t>
       </w:r>
+      <w:proofErr w:type="spellStart"/>
+      <w:proofErr w:type="gramEnd"/>
       <w:r>
         <w:t>i</w:t>
       </w:r>
+      <w:proofErr w:type="spellEnd"/>
       <w:r>
         <w:t xml:space="preserve">, </w:t>
       </w:r>
@@ -13936,6 +15683,7 @@
         </w:rPr>
         <w:t>(</w:t>
       </w:r>
+      <w:proofErr w:type="spellStart"/>
       <w:r>
         <w:rPr>
           <w:i/>
@@ -13943,6 +15691,7 @@
         </w:rPr>
         <w:t>i</w:t>
       </w:r>
+      <w:proofErr w:type="spellEnd"/>
       <w:r>
         <w:rPr>
           <w:i/>
@@ -13969,11 +15718,27 @@
           <w:i/>
           <w:u w:val="single"/>
         </w:rPr>
-        <w:t>-th observation</w:t>
-      </w:r>
+        <w:t>-</w:t>
+      </w:r>
+      <w:proofErr w:type="spellStart"/>
       <w:r>
         <w:rPr>
           <w:i/>
+          <w:u w:val="single"/>
+        </w:rPr>
+        <w:t>th</w:t>
+      </w:r>
+      <w:proofErr w:type="spellEnd"/>
+      <w:r>
+        <w:rPr>
+          <w:i/>
+          <w:u w:val="single"/>
+        </w:rPr>
+        <w:t xml:space="preserve"> observation</w:t>
+      </w:r>
+      <w:r>
+        <w:rPr>
+          <w:i/>
         </w:rPr>
         <w:t xml:space="preserve"> deviates from the grand mean rank.</w:t>
       </w:r>
@@ -14009,11 +15774,24 @@
       <w:r>
         <w:t xml:space="preserve"> (calculate (</w:t>
       </w:r>
+      <w:proofErr w:type="spellStart"/>
       <w:r>
         <w:t>R¯</w:t>
       </w:r>
       <w:r>
-        <w:t xml:space="preserve">k - R¯)^2, </w:t>
+        <w:t>k</w:t>
+      </w:r>
+      <w:proofErr w:type="spellEnd"/>
+      <w:r>
+        <w:t xml:space="preserve"> - R</w:t>
+      </w:r>
+      <w:proofErr w:type="gramStart"/>
+      <w:r>
+        <w:t>¯)^</w:t>
+      </w:r>
+      <w:proofErr w:type="gramEnd"/>
+      <w:r>
+        <w:t xml:space="preserve">2, </w:t>
       </w:r>
       <w:r>
         <w:t xml:space="preserve">we have a </w:t>
@@ -14372,8 +16150,13 @@
       <w:r>
         <w:t xml:space="preserve">1 </w:t>
       </w:r>
-      <w:r>
-        <w:t xml:space="preserve">dF </w:t>
+      <w:proofErr w:type="spellStart"/>
+      <w:r>
+        <w:t>dF</w:t>
+      </w:r>
+      <w:proofErr w:type="spellEnd"/>
+      <w:r>
+        <w:t xml:space="preserve"> </w:t>
       </w:r>
       <w:r>
         <w:t xml:space="preserve">(where G </w:t>
@@ -14782,7 +16565,15 @@
         <w:t xml:space="preserve">w/ </w:t>
       </w:r>
       <w:r>
-        <w:t xml:space="preserve">the j-th unique value. </w:t>
+        <w:t>the j-</w:t>
+      </w:r>
+      <w:proofErr w:type="spellStart"/>
+      <w:r>
+        <w:t>th</w:t>
+      </w:r>
+      <w:proofErr w:type="spellEnd"/>
+      <w:r>
+        <w:t xml:space="preserve"> unique value. </w:t>
       </w:r>
     </w:p>
     <w:p>
@@ -14879,7 +16670,17 @@
         <w:t xml:space="preserve">This </w:t>
       </w:r>
       <w:r>
-        <w:t xml:space="preserve">corresponds to a mood.gain </w:t>
+        <w:t xml:space="preserve">corresponds to a </w:t>
+      </w:r>
+      <w:proofErr w:type="spellStart"/>
+      <w:proofErr w:type="gramStart"/>
+      <w:r>
+        <w:t>mood.gain</w:t>
+      </w:r>
+      <w:proofErr w:type="spellEnd"/>
+      <w:proofErr w:type="gramEnd"/>
+      <w:r>
+        <w:t xml:space="preserve"> </w:t>
       </w:r>
       <w:r>
         <w:t xml:space="preserve">= 0.3 </w:t>
@@ -14910,7 +16711,15 @@
         <w:ind w:left="720"/>
       </w:pPr>
       <w:r>
-        <w:t xml:space="preserve">More to the point, we can say that f[3] </w:t>
+        <w:t xml:space="preserve">More to the point, we can say that </w:t>
+      </w:r>
+      <w:proofErr w:type="gramStart"/>
+      <w:r>
+        <w:t>f[</w:t>
+      </w:r>
+      <w:proofErr w:type="gramEnd"/>
+      <w:r>
+        <w:t xml:space="preserve">3] </w:t>
       </w:r>
       <w:r>
         <w:t xml:space="preserve">= 2, </w:t>
@@ -15064,11 +16873,33 @@
       <w:r>
         <w:t xml:space="preserve">the test is pretty painless, since R has </w:t>
       </w:r>
-      <w:r>
-        <w:rPr>
-          <w:b/>
-        </w:rPr>
-        <w:t xml:space="preserve">kruskal.test(), </w:t>
+      <w:proofErr w:type="spellStart"/>
+      <w:r>
+        <w:rPr>
+          <w:b/>
+        </w:rPr>
+        <w:t>kruskal.</w:t>
+      </w:r>
+      <w:proofErr w:type="gramStart"/>
+      <w:r>
+        <w:rPr>
+          <w:b/>
+        </w:rPr>
+        <w:t>test</w:t>
+      </w:r>
+      <w:proofErr w:type="spellEnd"/>
+      <w:r>
+        <w:rPr>
+          <w:b/>
+        </w:rPr>
+        <w:t>(</w:t>
+      </w:r>
+      <w:proofErr w:type="gramEnd"/>
+      <w:r>
+        <w:rPr>
+          <w:b/>
+        </w:rPr>
+        <w:t xml:space="preserve">), </w:t>
       </w:r>
       <w:r>
         <w:t xml:space="preserve">which </w:t>
@@ -15132,9 +16963,13 @@
       <w:r>
         <w:t>(</w:t>
       </w:r>
+      <w:proofErr w:type="spellStart"/>
+      <w:proofErr w:type="gramStart"/>
       <w:r>
         <w:t>mood.gain</w:t>
       </w:r>
+      <w:proofErr w:type="spellEnd"/>
+      <w:proofErr w:type="gramEnd"/>
       <w:r>
         <w:t>)</w:t>
       </w:r>
@@ -15249,7 +17084,15 @@
         <w:ind w:left="1080"/>
       </w:pPr>
       <w:r>
-        <w:t xml:space="preserve">Suppose you actually had data as </w:t>
+        <w:t xml:space="preserve">Suppose you </w:t>
+      </w:r>
+      <w:proofErr w:type="gramStart"/>
+      <w:r>
+        <w:t>actually had</w:t>
+      </w:r>
+      <w:proofErr w:type="gramEnd"/>
+      <w:r>
+        <w:t xml:space="preserve"> data as </w:t>
       </w:r>
       <w:r>
         <w:t xml:space="preserve">3 </w:t>
@@ -15264,13 +17107,29 @@
         <w:t xml:space="preserve"> </w:t>
       </w:r>
       <w:r>
-        <w:t xml:space="preserve">placebo, anxifree </w:t>
+        <w:t xml:space="preserve">placebo, </w:t>
+      </w:r>
+      <w:proofErr w:type="spellStart"/>
+      <w:r>
+        <w:t>anxifree</w:t>
+      </w:r>
+      <w:proofErr w:type="spellEnd"/>
+      <w:r>
+        <w:t xml:space="preserve"> </w:t>
       </w:r>
       <w:r>
         <w:t>+</w:t>
       </w:r>
       <w:r>
-        <w:t xml:space="preserve"> joyzepam. </w:t>
+        <w:t xml:space="preserve"> </w:t>
+      </w:r>
+      <w:proofErr w:type="spellStart"/>
+      <w:r>
+        <w:t>joyzepam</w:t>
+      </w:r>
+      <w:proofErr w:type="spellEnd"/>
+      <w:r>
+        <w:t xml:space="preserve">. </w:t>
       </w:r>
     </w:p>
     <w:p>
@@ -15289,10 +17148,7 @@
         <w:t>your data are in</w:t>
       </w:r>
       <w:r>
-        <w:t xml:space="preserve"> </w:t>
-      </w:r>
-      <w:r>
-        <w:t>that format</w:t>
+        <w:t xml:space="preserve"> that format</w:t>
       </w:r>
       <w:r>
         <w:t xml:space="preserve">, it’s convenient to know you can bundle all </w:t>
@@ -15367,10 +17223,7 @@
         <w:t xml:space="preserve">would give the </w:t>
       </w:r>
       <w:r>
-        <w:t>exact</w:t>
-      </w:r>
-      <w:r>
-        <w:t xml:space="preserve"> </w:t>
+        <w:t xml:space="preserve">exact </w:t>
       </w:r>
       <w:r>
         <w:t xml:space="preserve">same results as </w:t>
@@ -15534,7 +17387,21 @@
         <w:rPr>
           <w:highlight w:val="cyan"/>
         </w:rPr>
-        <w:t>are actually equivalent in every meaningful way.</w:t>
+        <w:t xml:space="preserve">are </w:t>
+      </w:r>
+      <w:proofErr w:type="gramStart"/>
+      <w:r>
+        <w:rPr>
+          <w:highlight w:val="cyan"/>
+        </w:rPr>
+        <w:t>actually equivalent</w:t>
+      </w:r>
+      <w:proofErr w:type="gramEnd"/>
+      <w:r>
+        <w:rPr>
+          <w:highlight w:val="cyan"/>
+        </w:rPr>
+        <w:t xml:space="preserve"> in every meaningful way.</w:t>
       </w:r>
       <w:r>
         <w:t xml:space="preserve"> </w:t>
@@ -15559,8 +17426,15 @@
       <w:r>
         <w:t xml:space="preserve">the </w:t>
       </w:r>
-      <w:r>
-        <w:t xml:space="preserve">mood.gain ~ drug model, instead do it using </w:t>
+      <w:proofErr w:type="spellStart"/>
+      <w:proofErr w:type="gramStart"/>
+      <w:r>
+        <w:t>mood.gain</w:t>
+      </w:r>
+      <w:proofErr w:type="spellEnd"/>
+      <w:proofErr w:type="gramEnd"/>
+      <w:r>
+        <w:t xml:space="preserve"> ~ drug model, instead do it using </w:t>
       </w:r>
       <w:r>
         <w:rPr>
@@ -15650,7 +17524,15 @@
         <w:t>this i</w:t>
       </w:r>
       <w:r>
-        <w:t xml:space="preserve">s actually a misleading answer (Ch. 16) </w:t>
+        <w:t xml:space="preserve">s </w:t>
+      </w:r>
+      <w:proofErr w:type="gramStart"/>
+      <w:r>
+        <w:t>actually a</w:t>
+      </w:r>
+      <w:proofErr w:type="gramEnd"/>
+      <w:r>
+        <w:t xml:space="preserve"> misleading answer (Ch. 16) </w:t>
       </w:r>
     </w:p>
     <w:p>
@@ -15675,24 +17557,23 @@
         <w:t xml:space="preserve"> </w:t>
       </w:r>
       <w:r>
-        <w:t xml:space="preserve">+ the </w:t>
-      </w:r>
-      <w:r>
-        <w:t>p-value</w:t>
-      </w:r>
-    </w:p>
-    <w:p>
-      <w:pPr>
-        <w:pStyle w:val="ListBullet"/>
-      </w:pPr>
-      <w:r>
-        <w:t xml:space="preserve">The </w:t>
-      </w:r>
-      <w:r>
-        <w:t>F-statistic</w:t>
-      </w:r>
-      <w:r>
-        <w:t xml:space="preserve"> = F(1,16) = </w:t>
+        <w:t>+ the p-value</w:t>
+      </w:r>
+    </w:p>
+    <w:p>
+      <w:pPr>
+        <w:pStyle w:val="ListBullet"/>
+      </w:pPr>
+      <w:r>
+        <w:t xml:space="preserve">The F-statistic = </w:t>
+      </w:r>
+      <w:proofErr w:type="gramStart"/>
+      <w:r>
+        <w:t>F(</w:t>
+      </w:r>
+      <w:proofErr w:type="gramEnd"/>
+      <w:r>
+        <w:t xml:space="preserve">1,16) = </w:t>
       </w:r>
       <w:r>
         <w:t>1.71</w:t>
@@ -15727,7 +17608,21 @@
         <w:rPr>
           <w:i/>
         </w:rPr>
-        <w:t>didn’t actually need to resort to an ANOVA</w:t>
+        <w:t xml:space="preserve">didn’t </w:t>
+      </w:r>
+      <w:proofErr w:type="gramStart"/>
+      <w:r>
+        <w:rPr>
+          <w:i/>
+        </w:rPr>
+        <w:t>actually need</w:t>
+      </w:r>
+      <w:proofErr w:type="gramEnd"/>
+      <w:r>
+        <w:rPr>
+          <w:i/>
+        </w:rPr>
+        <w:t xml:space="preserve"> to resort to an ANOVA</w:t>
       </w:r>
       <w:r>
         <w:t xml:space="preserve"> </w:t>
@@ -15823,7 +17718,15 @@
         <w:t xml:space="preserve"> instead of an ANOVA, we get a some</w:t>
       </w:r>
       <w:r>
-        <w:t>what different answer, t(16) =</w:t>
+        <w:t xml:space="preserve">what different answer, </w:t>
+      </w:r>
+      <w:proofErr w:type="gramStart"/>
+      <w:r>
+        <w:t>t(</w:t>
+      </w:r>
+      <w:proofErr w:type="gramEnd"/>
+      <w:r>
+        <w:t>16) =</w:t>
       </w:r>
       <w:r>
         <w:t xml:space="preserve"> </w:t>
@@ -15840,7 +17743,15 @@
         <w:pStyle w:val="ListBullet"/>
       </w:pPr>
       <w:r>
-        <w:t xml:space="preserve">However, there is a fairly straightforward relationship here. </w:t>
+        <w:t xml:space="preserve">However, there is a </w:t>
+      </w:r>
+      <w:proofErr w:type="gramStart"/>
+      <w:r>
+        <w:t>fairly straightforward</w:t>
+      </w:r>
+      <w:proofErr w:type="gramEnd"/>
+      <w:r>
+        <w:t xml:space="preserve"> relationship here. </w:t>
       </w:r>
     </w:p>
     <w:p>
@@ -15869,13 +17780,24 @@
         <w:t xml:space="preserve">^2 </w:t>
       </w:r>
       <w:r>
-        <w:t>= 1.7077,</w:t>
-      </w:r>
-      <w:r>
-        <w:rPr>
-          <w:b/>
-        </w:rPr>
-        <w:t>we get the F-statistic from before.</w:t>
+        <w:t xml:space="preserve">= </w:t>
+      </w:r>
+      <w:proofErr w:type="gramStart"/>
+      <w:r>
+        <w:t>1.7077,</w:t>
+      </w:r>
+      <w:r>
+        <w:rPr>
+          <w:b/>
+        </w:rPr>
+        <w:t>we</w:t>
+      </w:r>
+      <w:proofErr w:type="gramEnd"/>
+      <w:r>
+        <w:rPr>
+          <w:b/>
+        </w:rPr>
+        <w:t xml:space="preserve"> get the F-statistic from before.</w:t>
       </w:r>
       <w:r>
         <w:t xml:space="preserve"> </w:t>
@@ -15956,8 +17878,6 @@
         </w:numPr>
         <w:ind w:left="360"/>
       </w:pPr>
-      <w:bookmarkStart w:id="0" w:name="_GoBack"/>
-      <w:bookmarkEnd w:id="0"/>
     </w:p>
     <w:sectPr>
       <w:pgSz w:w="12240" w:h="15840"/>
@@ -16300,6 +18220,7 @@
     <w:lsdException w:name="HTML Sample" w:semiHidden="1" w:unhideWhenUsed="1"/>
     <w:lsdException w:name="HTML Typewriter" w:semiHidden="1" w:unhideWhenUsed="1"/>
     <w:lsdException w:name="HTML Variable" w:semiHidden="1" w:unhideWhenUsed="1"/>
+    <w:lsdException w:name="Normal Table" w:semiHidden="1" w:unhideWhenUsed="1"/>
     <w:lsdException w:name="annotation subject" w:semiHidden="1" w:unhideWhenUsed="1"/>
     <w:lsdException w:name="No List" w:semiHidden="1" w:unhideWhenUsed="1"/>
     <w:lsdException w:name="Outline List 1" w:semiHidden="1" w:unhideWhenUsed="1"/>
@@ -16343,8 +18264,10 @@
     <w:lsdException w:name="Table Elegant" w:semiHidden="1" w:unhideWhenUsed="1"/>
     <w:lsdException w:name="Table Professional" w:semiHidden="1" w:unhideWhenUsed="1"/>
     <w:lsdException w:name="Table Subtle 1" w:semiHidden="1" w:unhideWhenUsed="1"/>
+    <w:lsdException w:name="Table Subtle 2" w:semiHidden="1" w:unhideWhenUsed="1"/>
     <w:lsdException w:name="Table Web 1" w:semiHidden="1" w:unhideWhenUsed="1"/>
     <w:lsdException w:name="Table Web 2" w:semiHidden="1" w:unhideWhenUsed="1"/>
+    <w:lsdException w:name="Table Web 3" w:semiHidden="1" w:unhideWhenUsed="1"/>
     <w:lsdException w:name="Balloon Text" w:semiHidden="1" w:unhideWhenUsed="1"/>
     <w:lsdException w:name="Table Grid" w:uiPriority="39"/>
     <w:lsdException w:name="Table Theme" w:semiHidden="1" w:unhideWhenUsed="1"/>

</xml_diff>